<commit_message>
just fixed issue with table of contents
</commit_message>
<xml_diff>
--- a/Report for assingment2.docx
+++ b/Report for assingment2.docx
@@ -1,6 +1,6 @@
 
 <file path=word/document.xml><?xml version="1.0" encoding="utf-8"?>
-<w:document xmlns:wpc="http://schemas.microsoft.com/office/word/2010/wordprocessingCanvas" xmlns:cx="http://schemas.microsoft.com/office/drawing/2014/chartex" xmlns:cx1="http://schemas.microsoft.com/office/drawing/2015/9/8/chartex" xmlns:cx2="http://schemas.microsoft.com/office/drawing/2015/10/21/chartex" xmlns:cx3="http://schemas.microsoft.com/office/drawing/2016/5/9/chartex" xmlns:cx4="http://schemas.microsoft.com/office/drawing/2016/5/10/chartex" xmlns:cx5="http://schemas.microsoft.com/office/drawing/2016/5/11/chartex" xmlns:cx6="http://schemas.microsoft.com/office/drawing/2016/5/12/chartex" xmlns:cx7="http://schemas.microsoft.com/office/drawing/2016/5/13/chartex" xmlns:cx8="http://schemas.microsoft.com/office/drawing/2016/5/14/chartex" xmlns:mc="http://schemas.openxmlformats.org/markup-compatibility/2006" xmlns:aink="http://schemas.microsoft.com/office/drawing/2016/ink" xmlns:am3d="http://schemas.microsoft.com/office/drawing/2017/model3d" xmlns:o="urn:schemas-microsoft-com:office:office" xmlns:r="http://schemas.openxmlformats.org/officeDocument/2006/relationships" xmlns:m="http://schemas.openxmlformats.org/officeDocument/2006/math" xmlns:v="urn:schemas-microsoft-com:vml" xmlns:wp14="http://schemas.microsoft.com/office/word/2010/wordprocessingDrawing" xmlns:wp="http://schemas.openxmlformats.org/drawingml/2006/wordprocessingDrawing" xmlns:w10="urn:schemas-microsoft-com:office:word" xmlns:w="http://schemas.openxmlformats.org/wordprocessingml/2006/main" xmlns:w14="http://schemas.microsoft.com/office/word/2010/wordml" xmlns:w15="http://schemas.microsoft.com/office/word/2012/wordml" xmlns:w16cid="http://schemas.microsoft.com/office/word/2016/wordml/cid" xmlns:w16se="http://schemas.microsoft.com/office/word/2015/wordml/symex" xmlns:wpg="http://schemas.microsoft.com/office/word/2010/wordprocessingGroup" xmlns:wpi="http://schemas.microsoft.com/office/word/2010/wordprocessingInk" xmlns:wne="http://schemas.microsoft.com/office/word/2006/wordml" xmlns:wps="http://schemas.microsoft.com/office/word/2010/wordprocessingShape" mc:Ignorable="w14 w15 w16se w16cid wp14">
+<w:document xmlns:wpc="http://schemas.microsoft.com/office/word/2010/wordprocessingCanvas" xmlns:mc="http://schemas.openxmlformats.org/markup-compatibility/2006" xmlns:o="urn:schemas-microsoft-com:office:office" xmlns:r="http://schemas.openxmlformats.org/officeDocument/2006/relationships" xmlns:m="http://schemas.openxmlformats.org/officeDocument/2006/math" xmlns:v="urn:schemas-microsoft-com:vml" xmlns:wp14="http://schemas.microsoft.com/office/word/2010/wordprocessingDrawing" xmlns:wp="http://schemas.openxmlformats.org/drawingml/2006/wordprocessingDrawing" xmlns:w10="urn:schemas-microsoft-com:office:word" xmlns:w="http://schemas.openxmlformats.org/wordprocessingml/2006/main" xmlns:w14="http://schemas.microsoft.com/office/word/2010/wordml" xmlns:wpg="http://schemas.microsoft.com/office/word/2010/wordprocessingGroup" xmlns:wpi="http://schemas.microsoft.com/office/word/2010/wordprocessingInk" xmlns:wne="http://schemas.microsoft.com/office/word/2006/wordml" xmlns:wps="http://schemas.microsoft.com/office/word/2010/wordprocessingShape" mc:Ignorable="w14 wp14">
   <w:body>
     <w:p>
       <w:pPr>
@@ -33,7 +33,7 @@
                     </pic:cNvPicPr>
                   </pic:nvPicPr>
                   <pic:blipFill>
-                    <a:blip r:embed="rId8">
+                    <a:blip r:embed="rId9">
                       <a:extLst>
                         <a:ext uri="{28A0092B-C50C-407E-A947-70E740481C1C}">
                           <a14:useLocalDpi xmlns:a14="http://schemas.microsoft.com/office/drawing/2010/main" val="0"/>
@@ -727,10 +727,8 @@
             <w:tabs>
               <w:tab w:val="right" w:leader="dot" w:pos="9016"/>
             </w:tabs>
-            <w:spacing w:line="480" w:lineRule="auto"/>
             <w:rPr>
               <w:rFonts w:asciiTheme="minorHAnsi" w:eastAsiaTheme="minorEastAsia" w:hAnsiTheme="minorHAnsi" w:cstheme="minorBidi"/>
-              <w:b/>
               <w:noProof/>
               <w:sz w:val="22"/>
               <w:szCs w:val="22"/>
@@ -755,7 +753,7 @@
             </w:rPr>
             <w:fldChar w:fldCharType="separate"/>
           </w:r>
-          <w:hyperlink w:anchor="_Toc510788514" w:history="1">
+          <w:hyperlink w:anchor="_Toc510789656" w:history="1">
             <w:r>
               <w:rPr>
                 <w:rStyle w:val="Hyperlink"/>
@@ -766,7 +764,6 @@
             </w:r>
             <w:r>
               <w:rPr>
-                <w:b/>
                 <w:noProof/>
                 <w:webHidden/>
               </w:rPr>
@@ -774,7 +771,6 @@
             </w:r>
             <w:r>
               <w:rPr>
-                <w:b/>
                 <w:noProof/>
                 <w:webHidden/>
               </w:rPr>
@@ -782,22 +778,19 @@
             </w:r>
             <w:r>
               <w:rPr>
-                <w:b/>
                 <w:noProof/>
                 <w:webHidden/>
               </w:rPr>
-              <w:instrText xml:space="preserve"> PAGEREF _Toc510788514 \h </w:instrText>
+              <w:instrText xml:space="preserve"> PAGEREF _Toc510789656 \h </w:instrText>
             </w:r>
             <w:r>
               <w:rPr>
-                <w:b/>
                 <w:noProof/>
                 <w:webHidden/>
               </w:rPr>
             </w:r>
             <w:r>
               <w:rPr>
-                <w:b/>
                 <w:noProof/>
                 <w:webHidden/>
               </w:rPr>
@@ -805,7 +798,6 @@
             </w:r>
             <w:r>
               <w:rPr>
-                <w:b/>
                 <w:noProof/>
                 <w:webHidden/>
               </w:rPr>
@@ -813,7 +805,6 @@
             </w:r>
             <w:r>
               <w:rPr>
-                <w:b/>
                 <w:noProof/>
                 <w:webHidden/>
               </w:rPr>
@@ -827,17 +818,15 @@
             <w:tabs>
               <w:tab w:val="right" w:leader="dot" w:pos="9016"/>
             </w:tabs>
-            <w:spacing w:line="480" w:lineRule="auto"/>
             <w:rPr>
               <w:rFonts w:asciiTheme="minorHAnsi" w:eastAsiaTheme="minorEastAsia" w:hAnsiTheme="minorHAnsi" w:cstheme="minorBidi"/>
-              <w:b/>
               <w:noProof/>
               <w:sz w:val="22"/>
               <w:szCs w:val="22"/>
               <w:lang w:val="en-IE"/>
             </w:rPr>
           </w:pPr>
-          <w:hyperlink w:anchor="_Toc510788515" w:history="1">
+          <w:hyperlink w:anchor="_Toc510789657" w:history="1">
             <w:r>
               <w:rPr>
                 <w:rStyle w:val="Hyperlink"/>
@@ -848,7 +837,6 @@
             </w:r>
             <w:r>
               <w:rPr>
-                <w:b/>
                 <w:noProof/>
                 <w:webHidden/>
               </w:rPr>
@@ -856,7 +844,6 @@
             </w:r>
             <w:r>
               <w:rPr>
-                <w:b/>
                 <w:noProof/>
                 <w:webHidden/>
               </w:rPr>
@@ -864,22 +851,19 @@
             </w:r>
             <w:r>
               <w:rPr>
-                <w:b/>
                 <w:noProof/>
                 <w:webHidden/>
               </w:rPr>
-              <w:instrText xml:space="preserve"> PAGEREF _Toc510788515 \h </w:instrText>
+              <w:instrText xml:space="preserve"> PAGEREF _Toc510789657 \h </w:instrText>
             </w:r>
             <w:r>
               <w:rPr>
-                <w:b/>
                 <w:noProof/>
                 <w:webHidden/>
               </w:rPr>
             </w:r>
             <w:r>
               <w:rPr>
-                <w:b/>
                 <w:noProof/>
                 <w:webHidden/>
               </w:rPr>
@@ -887,7 +871,6 @@
             </w:r>
             <w:r>
               <w:rPr>
-                <w:b/>
                 <w:noProof/>
                 <w:webHidden/>
               </w:rPr>
@@ -895,7 +878,6 @@
             </w:r>
             <w:r>
               <w:rPr>
-                <w:b/>
                 <w:noProof/>
                 <w:webHidden/>
               </w:rPr>
@@ -909,17 +891,15 @@
             <w:tabs>
               <w:tab w:val="right" w:leader="dot" w:pos="9016"/>
             </w:tabs>
-            <w:spacing w:line="480" w:lineRule="auto"/>
             <w:rPr>
               <w:rFonts w:asciiTheme="minorHAnsi" w:eastAsiaTheme="minorEastAsia" w:hAnsiTheme="minorHAnsi" w:cstheme="minorBidi"/>
-              <w:b/>
               <w:noProof/>
               <w:sz w:val="22"/>
               <w:szCs w:val="22"/>
               <w:lang w:val="en-IE"/>
             </w:rPr>
           </w:pPr>
-          <w:hyperlink w:anchor="_Toc510788516" w:history="1">
+          <w:hyperlink w:anchor="_Toc510789658" w:history="1">
             <w:r>
               <w:rPr>
                 <w:rStyle w:val="Hyperlink"/>
@@ -930,7 +910,6 @@
             </w:r>
             <w:r>
               <w:rPr>
-                <w:b/>
                 <w:noProof/>
                 <w:webHidden/>
               </w:rPr>
@@ -938,7 +917,6 @@
             </w:r>
             <w:r>
               <w:rPr>
-                <w:b/>
                 <w:noProof/>
                 <w:webHidden/>
               </w:rPr>
@@ -946,22 +924,19 @@
             </w:r>
             <w:r>
               <w:rPr>
-                <w:b/>
                 <w:noProof/>
                 <w:webHidden/>
               </w:rPr>
-              <w:instrText xml:space="preserve"> PAGEREF _Toc510788516 \h </w:instrText>
+              <w:instrText xml:space="preserve"> PAGEREF _Toc510789658 \h </w:instrText>
             </w:r>
             <w:r>
               <w:rPr>
-                <w:b/>
                 <w:noProof/>
                 <w:webHidden/>
               </w:rPr>
             </w:r>
             <w:r>
               <w:rPr>
-                <w:b/>
                 <w:noProof/>
                 <w:webHidden/>
               </w:rPr>
@@ -969,7 +944,6 @@
             </w:r>
             <w:r>
               <w:rPr>
-                <w:b/>
                 <w:noProof/>
                 <w:webHidden/>
               </w:rPr>
@@ -977,7 +951,6 @@
             </w:r>
             <w:r>
               <w:rPr>
-                <w:b/>
                 <w:noProof/>
                 <w:webHidden/>
               </w:rPr>
@@ -991,28 +964,25 @@
             <w:tabs>
               <w:tab w:val="right" w:leader="dot" w:pos="9016"/>
             </w:tabs>
-            <w:spacing w:line="480" w:lineRule="auto"/>
             <w:rPr>
               <w:rFonts w:asciiTheme="minorHAnsi" w:eastAsiaTheme="minorEastAsia" w:hAnsiTheme="minorHAnsi" w:cstheme="minorBidi"/>
-              <w:b/>
               <w:noProof/>
               <w:sz w:val="22"/>
               <w:szCs w:val="22"/>
               <w:lang w:val="en-IE"/>
             </w:rPr>
           </w:pPr>
-          <w:hyperlink r:id="rId9" w:anchor="_Toc510788517" w:history="1">
+          <w:hyperlink r:id="rId10" w:anchor="_Toc510789659" w:history="1">
             <w:r>
               <w:rPr>
                 <w:rStyle w:val="Hyperlink"/>
                 <w:b/>
                 <w:noProof/>
               </w:rPr>
-              <w:t>Complete</w:t>
+              <w:t>Complete UML</w:t>
             </w:r>
             <w:r>
               <w:rPr>
-                <w:b/>
                 <w:noProof/>
                 <w:webHidden/>
               </w:rPr>
@@ -1020,7 +990,6 @@
             </w:r>
             <w:r>
               <w:rPr>
-                <w:b/>
                 <w:noProof/>
                 <w:webHidden/>
               </w:rPr>
@@ -1028,22 +997,19 @@
             </w:r>
             <w:r>
               <w:rPr>
-                <w:b/>
                 <w:noProof/>
                 <w:webHidden/>
               </w:rPr>
-              <w:instrText xml:space="preserve"> PAGEREF _Toc510788517 \h </w:instrText>
+              <w:instrText xml:space="preserve"> PAGEREF _Toc510789659 \h </w:instrText>
             </w:r>
             <w:r>
               <w:rPr>
-                <w:b/>
                 <w:noProof/>
                 <w:webHidden/>
               </w:rPr>
             </w:r>
             <w:r>
               <w:rPr>
-                <w:b/>
                 <w:noProof/>
                 <w:webHidden/>
               </w:rPr>
@@ -1051,7 +1017,6 @@
             </w:r>
             <w:r>
               <w:rPr>
-                <w:b/>
                 <w:noProof/>
                 <w:webHidden/>
               </w:rPr>
@@ -1059,7 +1024,6 @@
             </w:r>
             <w:r>
               <w:rPr>
-                <w:b/>
                 <w:noProof/>
                 <w:webHidden/>
               </w:rPr>
@@ -1073,99 +1037,15 @@
             <w:tabs>
               <w:tab w:val="right" w:leader="dot" w:pos="9016"/>
             </w:tabs>
-            <w:spacing w:line="480" w:lineRule="auto"/>
             <w:rPr>
               <w:rFonts w:asciiTheme="minorHAnsi" w:eastAsiaTheme="minorEastAsia" w:hAnsiTheme="minorHAnsi" w:cstheme="minorBidi"/>
-              <w:b/>
               <w:noProof/>
               <w:sz w:val="22"/>
               <w:szCs w:val="22"/>
               <w:lang w:val="en-IE"/>
             </w:rPr>
           </w:pPr>
-          <w:hyperlink r:id="rId10" w:anchor="_Toc510788518" w:history="1">
-            <w:r>
-              <w:rPr>
-                <w:rStyle w:val="Hyperlink"/>
-                <w:b/>
-                <w:noProof/>
-              </w:rPr>
-              <w:t>UML</w:t>
-            </w:r>
-            <w:r>
-              <w:rPr>
-                <w:b/>
-                <w:noProof/>
-                <w:webHidden/>
-              </w:rPr>
-              <w:tab/>
-            </w:r>
-            <w:r>
-              <w:rPr>
-                <w:b/>
-                <w:noProof/>
-                <w:webHidden/>
-              </w:rPr>
-              <w:fldChar w:fldCharType="begin"/>
-            </w:r>
-            <w:r>
-              <w:rPr>
-                <w:b/>
-                <w:noProof/>
-                <w:webHidden/>
-              </w:rPr>
-              <w:instrText xml:space="preserve"> PAGEREF _Toc510788518 \h </w:instrText>
-            </w:r>
-            <w:r>
-              <w:rPr>
-                <w:b/>
-                <w:noProof/>
-                <w:webHidden/>
-              </w:rPr>
-            </w:r>
-            <w:r>
-              <w:rPr>
-                <w:b/>
-                <w:noProof/>
-                <w:webHidden/>
-              </w:rPr>
-              <w:fldChar w:fldCharType="separate"/>
-            </w:r>
-            <w:r>
-              <w:rPr>
-                <w:b/>
-                <w:noProof/>
-                <w:webHidden/>
-              </w:rPr>
-              <w:t>7</w:t>
-            </w:r>
-            <w:r>
-              <w:rPr>
-                <w:b/>
-                <w:noProof/>
-                <w:webHidden/>
-              </w:rPr>
-              <w:fldChar w:fldCharType="end"/>
-            </w:r>
-          </w:hyperlink>
-        </w:p>
-        <w:p>
-          <w:pPr>
-            <w:pStyle w:val="TOC1"/>
-            <w:tabs>
-              <w:tab w:val="right" w:leader="dot" w:pos="9016"/>
-            </w:tabs>
-            <w:spacing w:line="480" w:lineRule="auto"/>
-            <w:rPr>
-              <w:rFonts w:asciiTheme="minorHAnsi" w:eastAsiaTheme="minorEastAsia" w:hAnsiTheme="minorHAnsi" w:cstheme="minorBidi"/>
-              <w:b/>
-              <w:noProof/>
-              <w:sz w:val="22"/>
-              <w:szCs w:val="22"/>
-              <w:lang w:val="en-IE"/>
-            </w:rPr>
-          </w:pPr>
-          <w:hyperlink w:anchor="_Toc510788519" w:history="1">
+          <w:hyperlink w:anchor="_Toc510789660" w:history="1">
             <w:r>
               <w:rPr>
                 <w:rStyle w:val="Hyperlink"/>
@@ -1176,7 +1056,6 @@
             </w:r>
             <w:r>
               <w:rPr>
-                <w:b/>
                 <w:noProof/>
                 <w:webHidden/>
               </w:rPr>
@@ -1184,7 +1063,6 @@
             </w:r>
             <w:r>
               <w:rPr>
-                <w:b/>
                 <w:noProof/>
                 <w:webHidden/>
               </w:rPr>
@@ -1192,22 +1070,19 @@
             </w:r>
             <w:r>
               <w:rPr>
-                <w:b/>
                 <w:noProof/>
                 <w:webHidden/>
               </w:rPr>
-              <w:instrText xml:space="preserve"> PAGEREF _Toc510788519 \h </w:instrText>
+              <w:instrText xml:space="preserve"> PAGEREF _Toc510789660 \h </w:instrText>
             </w:r>
             <w:r>
               <w:rPr>
-                <w:b/>
                 <w:noProof/>
                 <w:webHidden/>
               </w:rPr>
             </w:r>
             <w:r>
               <w:rPr>
-                <w:b/>
                 <w:noProof/>
                 <w:webHidden/>
               </w:rPr>
@@ -1215,7 +1090,6 @@
             </w:r>
             <w:r>
               <w:rPr>
-                <w:b/>
                 <w:noProof/>
                 <w:webHidden/>
               </w:rPr>
@@ -1223,7 +1097,6 @@
             </w:r>
             <w:r>
               <w:rPr>
-                <w:b/>
                 <w:noProof/>
                 <w:webHidden/>
               </w:rPr>
@@ -1281,7 +1154,7 @@
           <w:b/>
         </w:rPr>
       </w:pPr>
-      <w:bookmarkStart w:id="0" w:name="_Toc510788514"/>
+      <w:bookmarkStart w:id="0" w:name="_Toc510789656"/>
       <w:r>
         <w:rPr>
           <w:b/>
@@ -1538,7 +1411,7 @@
           <w:b/>
         </w:rPr>
       </w:pPr>
-      <w:bookmarkStart w:id="1" w:name="_Toc510788515"/>
+      <w:bookmarkStart w:id="1" w:name="_Toc510789657"/>
       <w:r>
         <w:rPr>
           <w:b/>
@@ -1967,7 +1840,7 @@
           <w:b/>
         </w:rPr>
       </w:pPr>
-      <w:bookmarkStart w:id="2" w:name="_Toc510788516"/>
+      <w:bookmarkStart w:id="2" w:name="_Toc510789658"/>
       <w:r>
         <w:rPr>
           <w:b/>
@@ -2179,6 +2052,7 @@
           <w:id w:val="-1238547399"/>
           <w:citation/>
         </w:sdtPr>
+        <w:sdtEndPr/>
         <w:sdtContent>
           <w:r>
             <w:rPr>
@@ -2230,6 +2104,10 @@
         </w:rPr>
       </w:pPr>
       <w:r>
+        <w:rPr>
+          <w:noProof/>
+          <w:lang w:val="en-IE"/>
+        </w:rPr>
         <w:drawing>
           <wp:inline distT="0" distB="0" distL="0" distR="0" wp14:anchorId="3FB2E184" wp14:editId="202A6E9C">
             <wp:extent cx="6324406" cy="4142465"/>
@@ -2386,6 +2264,10 @@
         <w:jc w:val="both"/>
       </w:pPr>
       <w:r>
+        <w:rPr>
+          <w:noProof/>
+          <w:lang w:val="en-IE"/>
+        </w:rPr>
         <w:drawing>
           <wp:inline distT="0" distB="0" distL="0" distR="0" wp14:anchorId="0DA9E530" wp14:editId="7A6E50D0">
             <wp:extent cx="5953125" cy="2610511"/>
@@ -2527,6 +2409,10 @@
         <w:jc w:val="both"/>
       </w:pPr>
       <w:r>
+        <w:rPr>
+          <w:noProof/>
+          <w:lang w:val="en-IE"/>
+        </w:rPr>
         <w:drawing>
           <wp:inline distT="0" distB="0" distL="0" distR="0" wp14:anchorId="0CA68D23" wp14:editId="4B3A662B">
             <wp:extent cx="5731510" cy="1626870"/>
@@ -2600,13 +2486,7 @@
           <w:b/>
         </w:rPr>
         <w:lastRenderedPageBreak/>
-        <w:t>Adapter</w:t>
-      </w:r>
-      <w:r>
-        <w:rPr>
-          <w:b/>
-        </w:rPr>
-        <w:t xml:space="preserve"> Pattern</w:t>
+        <w:t>Adapter Pattern</w:t>
       </w:r>
       <w:r>
         <w:rPr>
@@ -2692,6 +2572,10 @@
         <w:jc w:val="both"/>
       </w:pPr>
       <w:r>
+        <w:rPr>
+          <w:noProof/>
+          <w:lang w:val="en-IE"/>
+        </w:rPr>
         <w:drawing>
           <wp:inline distT="0" distB="0" distL="0" distR="0" wp14:anchorId="112CEBDA" wp14:editId="259B08CB">
             <wp:extent cx="5731510" cy="3667125"/>
@@ -2745,39 +2629,25 @@
     </w:p>
     <w:p>
       <w:pPr>
+        <w:spacing w:after="160" w:line="259" w:lineRule="auto"/>
+      </w:pPr>
+      <w:r>
+        <w:br w:type="page"/>
+      </w:r>
+    </w:p>
+    <w:p/>
+    <w:p>
+      <w:pPr>
         <w:spacing w:after="160" w:line="360" w:lineRule="auto"/>
         <w:jc w:val="both"/>
-      </w:pPr>
-    </w:p>
-    <w:p/>
-    <w:p/>
-    <w:p/>
-    <w:p/>
-    <w:p/>
-    <w:p/>
-    <w:p/>
-    <w:p/>
-    <w:p/>
-    <w:p/>
-    <w:p/>
-    <w:p/>
-    <w:p>
-      <w:bookmarkStart w:id="3" w:name="_GoBack"/>
-      <w:bookmarkEnd w:id="3"/>
-    </w:p>
-    <w:p>
-      <w:pPr>
-        <w:spacing w:after="160" w:line="360" w:lineRule="auto"/>
-        <w:jc w:val="both"/>
-        <w:rPr>
-          <w:b/>
-        </w:rPr>
-      </w:pPr>
-      <w:r>
-        <w:rPr>
-          <w:b/>
-        </w:rPr>
-        <w:lastRenderedPageBreak/>
+        <w:rPr>
+          <w:b/>
+        </w:rPr>
+      </w:pPr>
+      <w:r>
+        <w:rPr>
+          <w:b/>
+        </w:rPr>
         <w:t>Division of Work</w:t>
       </w:r>
     </w:p>
@@ -2832,16 +2702,16 @@
         <mc:AlternateContent>
           <mc:Choice Requires="wps">
             <w:drawing>
-              <wp:anchor distT="0" distB="0" distL="114300" distR="114300" simplePos="0" relativeHeight="251659264" behindDoc="0" locked="0" layoutInCell="1" allowOverlap="1" wp14:anchorId="79FE800D" wp14:editId="7DBA36DE">
+              <wp:anchor distT="0" distB="0" distL="114300" distR="114300" simplePos="0" relativeHeight="251659264" behindDoc="0" locked="0" layoutInCell="1" allowOverlap="1" wp14:anchorId="79FE800D" wp14:editId="7E594594">
                 <wp:simplePos x="0" y="0"/>
                 <wp:positionH relativeFrom="column">
-                  <wp:posOffset>5744845</wp:posOffset>
+                  <wp:posOffset>5996305</wp:posOffset>
                 </wp:positionH>
                 <wp:positionV relativeFrom="paragraph">
-                  <wp:posOffset>4325620</wp:posOffset>
+                  <wp:posOffset>3512820</wp:posOffset>
                 </wp:positionV>
-                <wp:extent cx="1828800" cy="1828800"/>
-                <wp:effectExtent l="7938" t="0" r="952" b="0"/>
+                <wp:extent cx="1718945" cy="1828800"/>
+                <wp:effectExtent l="6668" t="0" r="2222" b="0"/>
                 <wp:wrapSquare wrapText="bothSides"/>
                 <wp:docPr id="4" name="Text Box 4"/>
                 <wp:cNvGraphicFramePr/>
@@ -2852,7 +2722,7 @@
                       <wps:spPr>
                         <a:xfrm rot="5400000">
                           <a:off x="0" y="0"/>
-                          <a:ext cx="1828800" cy="1828800"/>
+                          <a:ext cx="1718945" cy="1828800"/>
                         </a:xfrm>
                         <a:prstGeom prst="rect">
                           <a:avLst/>
@@ -2872,41 +2742,24 @@
                                 <w:b/>
                               </w:rPr>
                             </w:pPr>
-                            <w:bookmarkStart w:id="4" w:name="_Toc510788517"/>
+                            <w:bookmarkStart w:id="3" w:name="_Toc510789659"/>
                             <w:r>
                               <w:rPr>
                                 <w:b/>
                               </w:rPr>
-                              <w:t>Complete</w:t>
+                              <w:t xml:space="preserve">Complete </w:t>
                             </w:r>
-                            <w:bookmarkEnd w:id="4"/>
-                            <w:r>
-                              <w:rPr>
-                                <w:b/>
-                              </w:rPr>
-                              <w:t xml:space="preserve"> </w:t>
-                            </w:r>
-                          </w:p>
-                          <w:p>
-                            <w:pPr>
-                              <w:pStyle w:val="Heading1"/>
-                              <w:rPr>
-                                <w:rFonts w:ascii="Times" w:eastAsia="Times New Roman" w:hAnsi="Times" w:cs="Times New Roman"/>
-                                <w:b/>
-                              </w:rPr>
-                            </w:pPr>
-                            <w:bookmarkStart w:id="5" w:name="_Toc510788518"/>
                             <w:r>
                               <w:rPr>
                                 <w:b/>
                               </w:rPr>
                               <w:t>UML</w:t>
                             </w:r>
-                            <w:bookmarkEnd w:id="5"/>
+                            <w:bookmarkEnd w:id="3"/>
                           </w:p>
                         </w:txbxContent>
                       </wps:txbx>
-                      <wps:bodyPr rot="0" spcFirstLastPara="0" vertOverflow="overflow" horzOverflow="overflow" vert="horz" wrap="none" lIns="91440" tIns="45720" rIns="91440" bIns="45720" numCol="1" spcCol="0" rtlCol="0" fromWordArt="0" anchor="t" anchorCtr="0" forceAA="0" compatLnSpc="1">
+                      <wps:bodyPr rot="0" spcFirstLastPara="0" vertOverflow="overflow" horzOverflow="overflow" vert="horz" wrap="square" lIns="91440" tIns="45720" rIns="91440" bIns="45720" numCol="1" spcCol="0" rtlCol="0" fromWordArt="0" anchor="t" anchorCtr="0" forceAA="0" compatLnSpc="1">
                         <a:prstTxWarp prst="textNoShape">
                           <a:avLst/>
                         </a:prstTxWarp>
@@ -2915,16 +2768,19 @@
                     </wps:wsp>
                   </a:graphicData>
                 </a:graphic>
+                <wp14:sizeRelH relativeFrom="margin">
+                  <wp14:pctWidth>0</wp14:pctWidth>
+                </wp14:sizeRelH>
               </wp:anchor>
             </w:drawing>
           </mc:Choice>
           <mc:Fallback>
             <w:pict>
-              <v:shapetype w14:anchorId="79FE800D" id="_x0000_t202" coordsize="21600,21600" o:spt="202" path="m,l,21600r21600,l21600,xe">
+              <v:shapetype id="_x0000_t202" coordsize="21600,21600" o:spt="202" path="m,l,21600r21600,l21600,xe">
                 <v:stroke joinstyle="miter"/>
                 <v:path gradientshapeok="t" o:connecttype="rect"/>
               </v:shapetype>
-              <v:shape id="Text Box 4" o:spid="_x0000_s1026" type="#_x0000_t202" style="position:absolute;left:0;text-align:left;margin-left:452.35pt;margin-top:340.6pt;width:2in;height:2in;rotation:90;z-index:251659264;visibility:visible;mso-wrap-style:none;mso-wrap-distance-left:9pt;mso-wrap-distance-top:0;mso-wrap-distance-right:9pt;mso-wrap-distance-bottom:0;mso-position-horizontal:absolute;mso-position-horizontal-relative:text;mso-position-vertical:absolute;mso-position-vertical-relative:text;v-text-anchor:top" o:gfxdata="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" filled="f" stroked="f">
+              <v:shape id="Text Box 4" o:spid="_x0000_s1026" type="#_x0000_t202" style="position:absolute;left:0;text-align:left;margin-left:472.15pt;margin-top:276.6pt;width:135.35pt;height:2in;rotation:90;z-index:251659264;visibility:visible;mso-wrap-style:square;mso-width-percent:0;mso-wrap-distance-left:9pt;mso-wrap-distance-top:0;mso-wrap-distance-right:9pt;mso-wrap-distance-bottom:0;mso-position-horizontal:absolute;mso-position-horizontal-relative:text;mso-position-vertical:absolute;mso-position-vertical-relative:text;mso-width-percent:0;mso-width-relative:margin;v-text-anchor:top" o:gfxdata="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" filled="f" stroked="f">
                 <v:textbox style="mso-fit-shape-to-text:t">
                   <w:txbxContent>
                     <w:p>
@@ -2934,37 +2790,20 @@
                           <w:b/>
                         </w:rPr>
                       </w:pPr>
-                      <w:bookmarkStart w:id="6" w:name="_Toc510788517"/>
+                      <w:bookmarkStart w:id="4" w:name="_Toc510789659"/>
                       <w:r>
                         <w:rPr>
                           <w:b/>
                         </w:rPr>
-                        <w:t>Complete</w:t>
+                        <w:t xml:space="preserve">Complete </w:t>
                       </w:r>
-                      <w:bookmarkEnd w:id="6"/>
-                      <w:r>
-                        <w:rPr>
-                          <w:b/>
-                        </w:rPr>
-                        <w:t xml:space="preserve"> </w:t>
-                      </w:r>
-                    </w:p>
-                    <w:p>
-                      <w:pPr>
-                        <w:pStyle w:val="Heading1"/>
-                        <w:rPr>
-                          <w:rFonts w:ascii="Times" w:eastAsia="Times New Roman" w:hAnsi="Times" w:cs="Times New Roman"/>
-                          <w:b/>
-                        </w:rPr>
-                      </w:pPr>
-                      <w:bookmarkStart w:id="7" w:name="_Toc510788518"/>
                       <w:r>
                         <w:rPr>
                           <w:b/>
                         </w:rPr>
                         <w:t>UML</w:t>
                       </w:r>
-                      <w:bookmarkEnd w:id="7"/>
+                      <w:bookmarkEnd w:id="4"/>
                     </w:p>
                   </w:txbxContent>
                 </v:textbox>
@@ -2984,9 +2823,9 @@
           <w:lang w:val="en-IE"/>
         </w:rPr>
         <w:drawing>
-          <wp:inline distT="0" distB="0" distL="0" distR="0" wp14:anchorId="1549FF0F" wp14:editId="4AEDC80D">
-            <wp:extent cx="8790012" cy="5541186"/>
-            <wp:effectExtent l="81280" t="71120" r="130810" b="130810"/>
+          <wp:inline distT="0" distB="0" distL="0" distR="0" wp14:anchorId="1549FF0F" wp14:editId="13E35755">
+            <wp:extent cx="8556345" cy="5393883"/>
+            <wp:effectExtent l="76200" t="76200" r="130810" b="130810"/>
             <wp:docPr id="3" name="Picture 3"/>
             <wp:cNvGraphicFramePr>
               <a:graphicFrameLocks xmlns:a="http://schemas.openxmlformats.org/drawingml/2006/main" noChangeAspect="1"/>
@@ -3013,7 +2852,7 @@
                   <pic:spPr>
                     <a:xfrm rot="5400000">
                       <a:off x="0" y="0"/>
-                      <a:ext cx="8790012" cy="5541186"/>
+                      <a:ext cx="8556914" cy="5394242"/>
                     </a:xfrm>
                     <a:prstGeom prst="rect">
                       <a:avLst/>
@@ -3040,7 +2879,7 @@
         </w:drawing>
       </w:r>
     </w:p>
-    <w:bookmarkStart w:id="8" w:name="_Toc510788519" w:displacedByCustomXml="next"/>
+    <w:bookmarkStart w:id="5" w:name="_Toc510789660" w:displacedByCustomXml="next"/>
     <w:sdt>
       <w:sdtPr>
         <w:rPr>
@@ -3054,6 +2893,7 @@
           <w:docPartUnique/>
         </w:docPartObj>
       </w:sdtPr>
+      <w:sdtEndPr/>
       <w:sdtContent>
         <w:p>
           <w:pPr>
@@ -3070,7 +2910,7 @@
             </w:rPr>
             <w:t>Bibliography</w:t>
           </w:r>
-          <w:bookmarkEnd w:id="8"/>
+          <w:bookmarkEnd w:id="5"/>
         </w:p>
         <w:p>
           <w:pPr>
@@ -3083,6 +2923,7 @@
             <w:id w:val="111145805"/>
             <w:bibliography/>
           </w:sdtPr>
+          <w:sdtEndPr/>
           <w:sdtContent>
             <w:p>
               <w:pPr>
@@ -3211,18 +3052,8 @@
         </w:sdt>
       </w:sdtContent>
     </w:sdt>
-    <w:p>
-      <w:pPr>
-        <w:spacing w:after="160" w:line="360" w:lineRule="auto"/>
-        <w:jc w:val="both"/>
-        <w:rPr>
-          <w:rFonts w:asciiTheme="majorHAnsi" w:eastAsiaTheme="majorEastAsia" w:hAnsiTheme="majorHAnsi" w:cstheme="majorBidi"/>
-          <w:color w:val="2F5496" w:themeColor="accent1" w:themeShade="BF"/>
-          <w:sz w:val="32"/>
-          <w:szCs w:val="32"/>
-        </w:rPr>
-      </w:pPr>
-    </w:p>
+    <w:bookmarkStart w:id="6" w:name="_GoBack" w:displacedByCustomXml="prev"/>
+    <w:bookmarkEnd w:id="6" w:displacedByCustomXml="prev"/>
     <w:sectPr>
       <w:footerReference w:type="default" r:id="rId18"/>
       <w:pgSz w:w="11906" w:h="16838"/>
@@ -3236,7 +3067,7 @@
 </file>
 
 <file path=word/endnotes.xml><?xml version="1.0" encoding="utf-8"?>
-<w:endnotes xmlns:wpc="http://schemas.microsoft.com/office/word/2010/wordprocessingCanvas" xmlns:cx="http://schemas.microsoft.com/office/drawing/2014/chartex" xmlns:cx1="http://schemas.microsoft.com/office/drawing/2015/9/8/chartex" xmlns:cx2="http://schemas.microsoft.com/office/drawing/2015/10/21/chartex" xmlns:cx3="http://schemas.microsoft.com/office/drawing/2016/5/9/chartex" xmlns:cx4="http://schemas.microsoft.com/office/drawing/2016/5/10/chartex" xmlns:cx5="http://schemas.microsoft.com/office/drawing/2016/5/11/chartex" xmlns:cx6="http://schemas.microsoft.com/office/drawing/2016/5/12/chartex" xmlns:cx7="http://schemas.microsoft.com/office/drawing/2016/5/13/chartex" xmlns:cx8="http://schemas.microsoft.com/office/drawing/2016/5/14/chartex" xmlns:mc="http://schemas.openxmlformats.org/markup-compatibility/2006" xmlns:aink="http://schemas.microsoft.com/office/drawing/2016/ink" xmlns:am3d="http://schemas.microsoft.com/office/drawing/2017/model3d" xmlns:o="urn:schemas-microsoft-com:office:office" xmlns:r="http://schemas.openxmlformats.org/officeDocument/2006/relationships" xmlns:m="http://schemas.openxmlformats.org/officeDocument/2006/math" xmlns:v="urn:schemas-microsoft-com:vml" xmlns:wp14="http://schemas.microsoft.com/office/word/2010/wordprocessingDrawing" xmlns:wp="http://schemas.openxmlformats.org/drawingml/2006/wordprocessingDrawing" xmlns:w10="urn:schemas-microsoft-com:office:word" xmlns:w="http://schemas.openxmlformats.org/wordprocessingml/2006/main" xmlns:w14="http://schemas.microsoft.com/office/word/2010/wordml" xmlns:w15="http://schemas.microsoft.com/office/word/2012/wordml" xmlns:w16cid="http://schemas.microsoft.com/office/word/2016/wordml/cid" xmlns:w16se="http://schemas.microsoft.com/office/word/2015/wordml/symex" xmlns:wpg="http://schemas.microsoft.com/office/word/2010/wordprocessingGroup" xmlns:wpi="http://schemas.microsoft.com/office/word/2010/wordprocessingInk" xmlns:wne="http://schemas.microsoft.com/office/word/2006/wordml" xmlns:wps="http://schemas.microsoft.com/office/word/2010/wordprocessingShape" mc:Ignorable="w14 w15 w16se w16cid wp14">
+<w:endnotes xmlns:wpc="http://schemas.microsoft.com/office/word/2010/wordprocessingCanvas" xmlns:mc="http://schemas.openxmlformats.org/markup-compatibility/2006" xmlns:o="urn:schemas-microsoft-com:office:office" xmlns:r="http://schemas.openxmlformats.org/officeDocument/2006/relationships" xmlns:m="http://schemas.openxmlformats.org/officeDocument/2006/math" xmlns:v="urn:schemas-microsoft-com:vml" xmlns:wp14="http://schemas.microsoft.com/office/word/2010/wordprocessingDrawing" xmlns:wp="http://schemas.openxmlformats.org/drawingml/2006/wordprocessingDrawing" xmlns:w10="urn:schemas-microsoft-com:office:word" xmlns:w="http://schemas.openxmlformats.org/wordprocessingml/2006/main" xmlns:w14="http://schemas.microsoft.com/office/word/2010/wordml" xmlns:wpg="http://schemas.microsoft.com/office/word/2010/wordprocessingGroup" xmlns:wpi="http://schemas.microsoft.com/office/word/2010/wordprocessingInk" xmlns:wne="http://schemas.microsoft.com/office/word/2006/wordml" xmlns:wps="http://schemas.microsoft.com/office/word/2010/wordprocessingShape" mc:Ignorable="w14 wp14">
   <w:endnote w:type="separator" w:id="-1">
     <w:p>
       <w:r>
@@ -3255,7 +3086,7 @@
 </file>
 
 <file path=word/footer1.xml><?xml version="1.0" encoding="utf-8"?>
-<w:ftr xmlns:wpc="http://schemas.microsoft.com/office/word/2010/wordprocessingCanvas" xmlns:cx="http://schemas.microsoft.com/office/drawing/2014/chartex" xmlns:cx1="http://schemas.microsoft.com/office/drawing/2015/9/8/chartex" xmlns:cx2="http://schemas.microsoft.com/office/drawing/2015/10/21/chartex" xmlns:cx3="http://schemas.microsoft.com/office/drawing/2016/5/9/chartex" xmlns:cx4="http://schemas.microsoft.com/office/drawing/2016/5/10/chartex" xmlns:cx5="http://schemas.microsoft.com/office/drawing/2016/5/11/chartex" xmlns:cx6="http://schemas.microsoft.com/office/drawing/2016/5/12/chartex" xmlns:cx7="http://schemas.microsoft.com/office/drawing/2016/5/13/chartex" xmlns:cx8="http://schemas.microsoft.com/office/drawing/2016/5/14/chartex" xmlns:mc="http://schemas.openxmlformats.org/markup-compatibility/2006" xmlns:aink="http://schemas.microsoft.com/office/drawing/2016/ink" xmlns:am3d="http://schemas.microsoft.com/office/drawing/2017/model3d" xmlns:o="urn:schemas-microsoft-com:office:office" xmlns:r="http://schemas.openxmlformats.org/officeDocument/2006/relationships" xmlns:m="http://schemas.openxmlformats.org/officeDocument/2006/math" xmlns:v="urn:schemas-microsoft-com:vml" xmlns:wp14="http://schemas.microsoft.com/office/word/2010/wordprocessingDrawing" xmlns:wp="http://schemas.openxmlformats.org/drawingml/2006/wordprocessingDrawing" xmlns:w10="urn:schemas-microsoft-com:office:word" xmlns:w="http://schemas.openxmlformats.org/wordprocessingml/2006/main" xmlns:w14="http://schemas.microsoft.com/office/word/2010/wordml" xmlns:w15="http://schemas.microsoft.com/office/word/2012/wordml" xmlns:w16cid="http://schemas.microsoft.com/office/word/2016/wordml/cid" xmlns:w16se="http://schemas.microsoft.com/office/word/2015/wordml/symex" xmlns:wpg="http://schemas.microsoft.com/office/word/2010/wordprocessingGroup" xmlns:wpi="http://schemas.microsoft.com/office/word/2010/wordprocessingInk" xmlns:wne="http://schemas.microsoft.com/office/word/2006/wordml" xmlns:wps="http://schemas.microsoft.com/office/word/2010/wordprocessingShape" mc:Ignorable="w14 w15 w16se w16cid wp14">
+<w:ftr xmlns:wpc="http://schemas.microsoft.com/office/word/2010/wordprocessingCanvas" xmlns:mc="http://schemas.openxmlformats.org/markup-compatibility/2006" xmlns:o="urn:schemas-microsoft-com:office:office" xmlns:r="http://schemas.openxmlformats.org/officeDocument/2006/relationships" xmlns:m="http://schemas.openxmlformats.org/officeDocument/2006/math" xmlns:v="urn:schemas-microsoft-com:vml" xmlns:wp14="http://schemas.microsoft.com/office/word/2010/wordprocessingDrawing" xmlns:wp="http://schemas.openxmlformats.org/drawingml/2006/wordprocessingDrawing" xmlns:w10="urn:schemas-microsoft-com:office:word" xmlns:w="http://schemas.openxmlformats.org/wordprocessingml/2006/main" xmlns:w14="http://schemas.microsoft.com/office/word/2010/wordml" xmlns:wpg="http://schemas.microsoft.com/office/word/2010/wordprocessingGroup" xmlns:wpi="http://schemas.microsoft.com/office/word/2010/wordprocessingInk" xmlns:wne="http://schemas.microsoft.com/office/word/2006/wordml" xmlns:wps="http://schemas.microsoft.com/office/word/2010/wordprocessingShape" mc:Ignorable="w14 wp14">
   <w:sdt>
     <w:sdtPr>
       <w:id w:val="1040700391"/>
@@ -3287,7 +3118,7 @@
 </file>
 
 <file path=word/footer2.xml><?xml version="1.0" encoding="utf-8"?>
-<w:ftr xmlns:wpc="http://schemas.microsoft.com/office/word/2010/wordprocessingCanvas" xmlns:cx="http://schemas.microsoft.com/office/drawing/2014/chartex" xmlns:cx1="http://schemas.microsoft.com/office/drawing/2015/9/8/chartex" xmlns:cx2="http://schemas.microsoft.com/office/drawing/2015/10/21/chartex" xmlns:cx3="http://schemas.microsoft.com/office/drawing/2016/5/9/chartex" xmlns:cx4="http://schemas.microsoft.com/office/drawing/2016/5/10/chartex" xmlns:cx5="http://schemas.microsoft.com/office/drawing/2016/5/11/chartex" xmlns:cx6="http://schemas.microsoft.com/office/drawing/2016/5/12/chartex" xmlns:cx7="http://schemas.microsoft.com/office/drawing/2016/5/13/chartex" xmlns:cx8="http://schemas.microsoft.com/office/drawing/2016/5/14/chartex" xmlns:mc="http://schemas.openxmlformats.org/markup-compatibility/2006" xmlns:aink="http://schemas.microsoft.com/office/drawing/2016/ink" xmlns:am3d="http://schemas.microsoft.com/office/drawing/2017/model3d" xmlns:o="urn:schemas-microsoft-com:office:office" xmlns:r="http://schemas.openxmlformats.org/officeDocument/2006/relationships" xmlns:m="http://schemas.openxmlformats.org/officeDocument/2006/math" xmlns:v="urn:schemas-microsoft-com:vml" xmlns:wp14="http://schemas.microsoft.com/office/word/2010/wordprocessingDrawing" xmlns:wp="http://schemas.openxmlformats.org/drawingml/2006/wordprocessingDrawing" xmlns:w10="urn:schemas-microsoft-com:office:word" xmlns:w="http://schemas.openxmlformats.org/wordprocessingml/2006/main" xmlns:w14="http://schemas.microsoft.com/office/word/2010/wordml" xmlns:w15="http://schemas.microsoft.com/office/word/2012/wordml" xmlns:w16cid="http://schemas.microsoft.com/office/word/2016/wordml/cid" xmlns:w16se="http://schemas.microsoft.com/office/word/2015/wordml/symex" xmlns:wpg="http://schemas.microsoft.com/office/word/2010/wordprocessingGroup" xmlns:wpi="http://schemas.microsoft.com/office/word/2010/wordprocessingInk" xmlns:wne="http://schemas.microsoft.com/office/word/2006/wordml" xmlns:wps="http://schemas.microsoft.com/office/word/2010/wordprocessingShape" mc:Ignorable="w14 w15 w16se w16cid wp14">
+<w:ftr xmlns:wpc="http://schemas.microsoft.com/office/word/2010/wordprocessingCanvas" xmlns:mc="http://schemas.openxmlformats.org/markup-compatibility/2006" xmlns:o="urn:schemas-microsoft-com:office:office" xmlns:r="http://schemas.openxmlformats.org/officeDocument/2006/relationships" xmlns:m="http://schemas.openxmlformats.org/officeDocument/2006/math" xmlns:v="urn:schemas-microsoft-com:vml" xmlns:wp14="http://schemas.microsoft.com/office/word/2010/wordprocessingDrawing" xmlns:wp="http://schemas.openxmlformats.org/drawingml/2006/wordprocessingDrawing" xmlns:w10="urn:schemas-microsoft-com:office:word" xmlns:w="http://schemas.openxmlformats.org/wordprocessingml/2006/main" xmlns:w14="http://schemas.microsoft.com/office/word/2010/wordml" xmlns:wpg="http://schemas.microsoft.com/office/word/2010/wordprocessingGroup" xmlns:wpi="http://schemas.microsoft.com/office/word/2010/wordprocessingInk" xmlns:wne="http://schemas.microsoft.com/office/word/2006/wordml" xmlns:wps="http://schemas.microsoft.com/office/word/2010/wordprocessingShape" mc:Ignorable="w14 wp14">
   <w:sdt>
     <w:sdtPr>
       <w:id w:val="1709066119"/>
@@ -3320,7 +3151,7 @@
           <w:rPr>
             <w:noProof/>
           </w:rPr>
-          <w:t>8</w:t>
+          <w:t>2</w:t>
         </w:r>
         <w:r>
           <w:rPr>
@@ -3340,7 +3171,7 @@
 </file>
 
 <file path=word/footnotes.xml><?xml version="1.0" encoding="utf-8"?>
-<w:footnotes xmlns:wpc="http://schemas.microsoft.com/office/word/2010/wordprocessingCanvas" xmlns:cx="http://schemas.microsoft.com/office/drawing/2014/chartex" xmlns:cx1="http://schemas.microsoft.com/office/drawing/2015/9/8/chartex" xmlns:cx2="http://schemas.microsoft.com/office/drawing/2015/10/21/chartex" xmlns:cx3="http://schemas.microsoft.com/office/drawing/2016/5/9/chartex" xmlns:cx4="http://schemas.microsoft.com/office/drawing/2016/5/10/chartex" xmlns:cx5="http://schemas.microsoft.com/office/drawing/2016/5/11/chartex" xmlns:cx6="http://schemas.microsoft.com/office/drawing/2016/5/12/chartex" xmlns:cx7="http://schemas.microsoft.com/office/drawing/2016/5/13/chartex" xmlns:cx8="http://schemas.microsoft.com/office/drawing/2016/5/14/chartex" xmlns:mc="http://schemas.openxmlformats.org/markup-compatibility/2006" xmlns:aink="http://schemas.microsoft.com/office/drawing/2016/ink" xmlns:am3d="http://schemas.microsoft.com/office/drawing/2017/model3d" xmlns:o="urn:schemas-microsoft-com:office:office" xmlns:r="http://schemas.openxmlformats.org/officeDocument/2006/relationships" xmlns:m="http://schemas.openxmlformats.org/officeDocument/2006/math" xmlns:v="urn:schemas-microsoft-com:vml" xmlns:wp14="http://schemas.microsoft.com/office/word/2010/wordprocessingDrawing" xmlns:wp="http://schemas.openxmlformats.org/drawingml/2006/wordprocessingDrawing" xmlns:w10="urn:schemas-microsoft-com:office:word" xmlns:w="http://schemas.openxmlformats.org/wordprocessingml/2006/main" xmlns:w14="http://schemas.microsoft.com/office/word/2010/wordml" xmlns:w15="http://schemas.microsoft.com/office/word/2012/wordml" xmlns:w16cid="http://schemas.microsoft.com/office/word/2016/wordml/cid" xmlns:w16se="http://schemas.microsoft.com/office/word/2015/wordml/symex" xmlns:wpg="http://schemas.microsoft.com/office/word/2010/wordprocessingGroup" xmlns:wpi="http://schemas.microsoft.com/office/word/2010/wordprocessingInk" xmlns:wne="http://schemas.microsoft.com/office/word/2006/wordml" xmlns:wps="http://schemas.microsoft.com/office/word/2010/wordprocessingShape" mc:Ignorable="w14 w15 w16se w16cid wp14">
+<w:footnotes xmlns:wpc="http://schemas.microsoft.com/office/word/2010/wordprocessingCanvas" xmlns:mc="http://schemas.openxmlformats.org/markup-compatibility/2006" xmlns:o="urn:schemas-microsoft-com:office:office" xmlns:r="http://schemas.openxmlformats.org/officeDocument/2006/relationships" xmlns:m="http://schemas.openxmlformats.org/officeDocument/2006/math" xmlns:v="urn:schemas-microsoft-com:vml" xmlns:wp14="http://schemas.microsoft.com/office/word/2010/wordprocessingDrawing" xmlns:wp="http://schemas.openxmlformats.org/drawingml/2006/wordprocessingDrawing" xmlns:w10="urn:schemas-microsoft-com:office:word" xmlns:w="http://schemas.openxmlformats.org/wordprocessingml/2006/main" xmlns:w14="http://schemas.microsoft.com/office/word/2010/wordml" xmlns:wpg="http://schemas.microsoft.com/office/word/2010/wordprocessingGroup" xmlns:wpi="http://schemas.microsoft.com/office/word/2010/wordprocessingInk" xmlns:wne="http://schemas.microsoft.com/office/word/2006/wordml" xmlns:wps="http://schemas.microsoft.com/office/word/2010/wordprocessingShape" mc:Ignorable="w14 wp14">
   <w:footnote w:type="separator" w:id="-1">
     <w:p>
       <w:r>
@@ -3359,8 +3190,8 @@
 </file>
 
 <file path=word/numbering.xml><?xml version="1.0" encoding="utf-8"?>
-<w:numbering xmlns:wpc="http://schemas.microsoft.com/office/word/2010/wordprocessingCanvas" xmlns:cx="http://schemas.microsoft.com/office/drawing/2014/chartex" xmlns:cx1="http://schemas.microsoft.com/office/drawing/2015/9/8/chartex" xmlns:cx2="http://schemas.microsoft.com/office/drawing/2015/10/21/chartex" xmlns:cx3="http://schemas.microsoft.com/office/drawing/2016/5/9/chartex" xmlns:cx4="http://schemas.microsoft.com/office/drawing/2016/5/10/chartex" xmlns:cx5="http://schemas.microsoft.com/office/drawing/2016/5/11/chartex" xmlns:cx6="http://schemas.microsoft.com/office/drawing/2016/5/12/chartex" xmlns:cx7="http://schemas.microsoft.com/office/drawing/2016/5/13/chartex" xmlns:cx8="http://schemas.microsoft.com/office/drawing/2016/5/14/chartex" xmlns:mc="http://schemas.openxmlformats.org/markup-compatibility/2006" xmlns:aink="http://schemas.microsoft.com/office/drawing/2016/ink" xmlns:am3d="http://schemas.microsoft.com/office/drawing/2017/model3d" xmlns:o="urn:schemas-microsoft-com:office:office" xmlns:r="http://schemas.openxmlformats.org/officeDocument/2006/relationships" xmlns:m="http://schemas.openxmlformats.org/officeDocument/2006/math" xmlns:v="urn:schemas-microsoft-com:vml" xmlns:wp14="http://schemas.microsoft.com/office/word/2010/wordprocessingDrawing" xmlns:wp="http://schemas.openxmlformats.org/drawingml/2006/wordprocessingDrawing" xmlns:w10="urn:schemas-microsoft-com:office:word" xmlns:w="http://schemas.openxmlformats.org/wordprocessingml/2006/main" xmlns:w14="http://schemas.microsoft.com/office/word/2010/wordml" xmlns:w15="http://schemas.microsoft.com/office/word/2012/wordml" xmlns:w16cid="http://schemas.microsoft.com/office/word/2016/wordml/cid" xmlns:w16se="http://schemas.microsoft.com/office/word/2015/wordml/symex" xmlns:wpg="http://schemas.microsoft.com/office/word/2010/wordprocessingGroup" xmlns:wpi="http://schemas.microsoft.com/office/word/2010/wordprocessingInk" xmlns:wne="http://schemas.microsoft.com/office/word/2006/wordml" xmlns:wps="http://schemas.microsoft.com/office/word/2010/wordprocessingShape" mc:Ignorable="w14 w15 w16se w16cid wp14">
-  <w:abstractNum w:abstractNumId="0" w15:restartNumberingAfterBreak="0">
+<w:numbering xmlns:wpc="http://schemas.microsoft.com/office/word/2010/wordprocessingCanvas" xmlns:mc="http://schemas.openxmlformats.org/markup-compatibility/2006" xmlns:o="urn:schemas-microsoft-com:office:office" xmlns:r="http://schemas.openxmlformats.org/officeDocument/2006/relationships" xmlns:m="http://schemas.openxmlformats.org/officeDocument/2006/math" xmlns:v="urn:schemas-microsoft-com:vml" xmlns:wp14="http://schemas.microsoft.com/office/word/2010/wordprocessingDrawing" xmlns:wp="http://schemas.openxmlformats.org/drawingml/2006/wordprocessingDrawing" xmlns:w10="urn:schemas-microsoft-com:office:word" xmlns:w="http://schemas.openxmlformats.org/wordprocessingml/2006/main" xmlns:w14="http://schemas.microsoft.com/office/word/2010/wordml" xmlns:wpg="http://schemas.microsoft.com/office/word/2010/wordprocessingGroup" xmlns:wpi="http://schemas.microsoft.com/office/word/2010/wordprocessingInk" xmlns:wne="http://schemas.microsoft.com/office/word/2006/wordml" xmlns:wps="http://schemas.microsoft.com/office/word/2010/wordprocessingShape" mc:Ignorable="w14 wp14">
+  <w:abstractNum w:abstractNumId="0">
     <w:nsid w:val="4E4D25BC"/>
     <w:multiLevelType w:val="hybridMultilevel"/>
     <w:tmpl w:val="3BEACED4"/>
@@ -3473,7 +3304,7 @@
       </w:rPr>
     </w:lvl>
   </w:abstractNum>
-  <w:abstractNum w:abstractNumId="1" w15:restartNumberingAfterBreak="0">
+  <w:abstractNum w:abstractNumId="1">
     <w:nsid w:val="544B7E23"/>
     <w:multiLevelType w:val="hybridMultilevel"/>
     <w:tmpl w:val="C39CD4E4"/>
@@ -3586,7 +3417,7 @@
       </w:rPr>
     </w:lvl>
   </w:abstractNum>
-  <w:abstractNum w:abstractNumId="2" w15:restartNumberingAfterBreak="0">
+  <w:abstractNum w:abstractNumId="2">
     <w:nsid w:val="55E45AC7"/>
     <w:multiLevelType w:val="hybridMultilevel"/>
     <w:tmpl w:val="9B8CE59C"/>
@@ -3699,7 +3530,7 @@
       </w:rPr>
     </w:lvl>
   </w:abstractNum>
-  <w:abstractNum w:abstractNumId="3" w15:restartNumberingAfterBreak="0">
+  <w:abstractNum w:abstractNumId="3">
     <w:nsid w:val="5FAA3A0D"/>
     <w:multiLevelType w:val="hybridMultilevel"/>
     <w:tmpl w:val="699AB936"/>
@@ -3812,7 +3643,7 @@
       </w:rPr>
     </w:lvl>
   </w:abstractNum>
-  <w:abstractNum w:abstractNumId="4" w15:restartNumberingAfterBreak="0">
+  <w:abstractNum w:abstractNumId="4">
     <w:nsid w:val="62937ECA"/>
     <w:multiLevelType w:val="hybridMultilevel"/>
     <w:tmpl w:val="CEC87E92"/>
@@ -3925,7 +3756,7 @@
       </w:rPr>
     </w:lvl>
   </w:abstractNum>
-  <w:abstractNum w:abstractNumId="5" w15:restartNumberingAfterBreak="0">
+  <w:abstractNum w:abstractNumId="5">
     <w:nsid w:val="69A40031"/>
     <w:multiLevelType w:val="hybridMultilevel"/>
     <w:tmpl w:val="E94EFEAC"/>
@@ -4060,7 +3891,7 @@
 </file>
 
 <file path=word/styles.xml><?xml version="1.0" encoding="utf-8"?>
-<w:styles xmlns:mc="http://schemas.openxmlformats.org/markup-compatibility/2006" xmlns:r="http://schemas.openxmlformats.org/officeDocument/2006/relationships" xmlns:w="http://schemas.openxmlformats.org/wordprocessingml/2006/main" xmlns:w14="http://schemas.microsoft.com/office/word/2010/wordml" xmlns:w15="http://schemas.microsoft.com/office/word/2012/wordml" xmlns:w16cid="http://schemas.microsoft.com/office/word/2016/wordml/cid" xmlns:w16se="http://schemas.microsoft.com/office/word/2015/wordml/symex" mc:Ignorable="w14 w15 w16se w16cid">
+<w:styles xmlns:mc="http://schemas.openxmlformats.org/markup-compatibility/2006" xmlns:r="http://schemas.openxmlformats.org/officeDocument/2006/relationships" xmlns:w="http://schemas.openxmlformats.org/wordprocessingml/2006/main" xmlns:w14="http://schemas.microsoft.com/office/word/2010/wordml" mc:Ignorable="w14">
   <w:docDefaults>
     <w:rPrDefault>
       <w:rPr>
@@ -4076,382 +3907,145 @@
       </w:pPr>
     </w:pPrDefault>
   </w:docDefaults>
-  <w:latentStyles w:defLockedState="0" w:defUIPriority="99" w:defSemiHidden="0" w:defUnhideWhenUsed="0" w:defQFormat="0" w:count="375">
-    <w:lsdException w:name="Normal" w:uiPriority="0" w:qFormat="1"/>
-    <w:lsdException w:name="heading 1" w:uiPriority="9" w:qFormat="1"/>
-    <w:lsdException w:name="heading 2" w:semiHidden="1" w:uiPriority="9" w:unhideWhenUsed="1" w:qFormat="1"/>
-    <w:lsdException w:name="heading 3" w:semiHidden="1" w:uiPriority="9" w:unhideWhenUsed="1" w:qFormat="1"/>
-    <w:lsdException w:name="heading 4" w:semiHidden="1" w:uiPriority="9" w:unhideWhenUsed="1" w:qFormat="1"/>
-    <w:lsdException w:name="heading 5" w:semiHidden="1" w:uiPriority="9" w:unhideWhenUsed="1" w:qFormat="1"/>
-    <w:lsdException w:name="heading 6" w:semiHidden="1" w:uiPriority="9" w:unhideWhenUsed="1" w:qFormat="1"/>
-    <w:lsdException w:name="heading 7" w:semiHidden="1" w:uiPriority="9" w:unhideWhenUsed="1" w:qFormat="1"/>
-    <w:lsdException w:name="heading 8" w:semiHidden="1" w:uiPriority="9" w:unhideWhenUsed="1" w:qFormat="1"/>
-    <w:lsdException w:name="heading 9" w:semiHidden="1" w:uiPriority="9" w:unhideWhenUsed="1" w:qFormat="1"/>
-    <w:lsdException w:name="index 1" w:semiHidden="1" w:unhideWhenUsed="1"/>
-    <w:lsdException w:name="index 2" w:semiHidden="1" w:unhideWhenUsed="1"/>
-    <w:lsdException w:name="index 3" w:semiHidden="1" w:unhideWhenUsed="1"/>
-    <w:lsdException w:name="index 4" w:semiHidden="1" w:unhideWhenUsed="1"/>
-    <w:lsdException w:name="index 5" w:semiHidden="1" w:unhideWhenUsed="1"/>
-    <w:lsdException w:name="index 6" w:semiHidden="1" w:unhideWhenUsed="1"/>
-    <w:lsdException w:name="index 7" w:semiHidden="1" w:unhideWhenUsed="1"/>
-    <w:lsdException w:name="index 8" w:semiHidden="1" w:unhideWhenUsed="1"/>
-    <w:lsdException w:name="index 9" w:semiHidden="1" w:unhideWhenUsed="1"/>
-    <w:lsdException w:name="toc 1" w:semiHidden="1" w:uiPriority="39" w:unhideWhenUsed="1"/>
-    <w:lsdException w:name="toc 2" w:semiHidden="1" w:uiPriority="39" w:unhideWhenUsed="1"/>
-    <w:lsdException w:name="toc 3" w:semiHidden="1" w:uiPriority="39" w:unhideWhenUsed="1"/>
-    <w:lsdException w:name="toc 4" w:semiHidden="1" w:uiPriority="39" w:unhideWhenUsed="1"/>
-    <w:lsdException w:name="toc 5" w:semiHidden="1" w:uiPriority="39" w:unhideWhenUsed="1"/>
-    <w:lsdException w:name="toc 6" w:semiHidden="1" w:uiPriority="39" w:unhideWhenUsed="1"/>
-    <w:lsdException w:name="toc 7" w:semiHidden="1" w:uiPriority="39" w:unhideWhenUsed="1"/>
-    <w:lsdException w:name="toc 8" w:semiHidden="1" w:uiPriority="39" w:unhideWhenUsed="1"/>
-    <w:lsdException w:name="toc 9" w:semiHidden="1" w:uiPriority="39" w:unhideWhenUsed="1"/>
-    <w:lsdException w:name="Normal Indent" w:semiHidden="1" w:unhideWhenUsed="1"/>
-    <w:lsdException w:name="footnote text" w:semiHidden="1" w:unhideWhenUsed="1"/>
-    <w:lsdException w:name="annotation text" w:semiHidden="1" w:unhideWhenUsed="1"/>
-    <w:lsdException w:name="header" w:semiHidden="1" w:unhideWhenUsed="1"/>
-    <w:lsdException w:name="footer" w:semiHidden="1" w:unhideWhenUsed="1"/>
-    <w:lsdException w:name="index heading" w:semiHidden="1" w:unhideWhenUsed="1"/>
-    <w:lsdException w:name="caption" w:semiHidden="1" w:uiPriority="35" w:unhideWhenUsed="1" w:qFormat="1"/>
-    <w:lsdException w:name="table of figures" w:semiHidden="1" w:unhideWhenUsed="1"/>
-    <w:lsdException w:name="envelope address" w:semiHidden="1" w:unhideWhenUsed="1"/>
-    <w:lsdException w:name="envelope return" w:semiHidden="1" w:unhideWhenUsed="1"/>
-    <w:lsdException w:name="footnote reference" w:semiHidden="1" w:unhideWhenUsed="1"/>
-    <w:lsdException w:name="annotation reference" w:semiHidden="1" w:unhideWhenUsed="1"/>
-    <w:lsdException w:name="line number" w:semiHidden="1" w:unhideWhenUsed="1"/>
-    <w:lsdException w:name="page number" w:semiHidden="1" w:unhideWhenUsed="1"/>
-    <w:lsdException w:name="endnote reference" w:semiHidden="1" w:unhideWhenUsed="1"/>
-    <w:lsdException w:name="endnote text" w:semiHidden="1" w:unhideWhenUsed="1"/>
-    <w:lsdException w:name="table of authorities" w:semiHidden="1" w:unhideWhenUsed="1"/>
-    <w:lsdException w:name="macro" w:semiHidden="1" w:unhideWhenUsed="1"/>
-    <w:lsdException w:name="toa heading" w:semiHidden="1" w:unhideWhenUsed="1"/>
-    <w:lsdException w:name="List" w:semiHidden="1" w:unhideWhenUsed="1"/>
-    <w:lsdException w:name="List Bullet" w:semiHidden="1" w:unhideWhenUsed="1"/>
-    <w:lsdException w:name="List Number" w:semiHidden="1" w:unhideWhenUsed="1"/>
-    <w:lsdException w:name="List 2" w:semiHidden="1" w:unhideWhenUsed="1"/>
-    <w:lsdException w:name="List 3" w:semiHidden="1" w:unhideWhenUsed="1"/>
-    <w:lsdException w:name="List 4" w:semiHidden="1" w:unhideWhenUsed="1"/>
-    <w:lsdException w:name="List 5" w:semiHidden="1" w:unhideWhenUsed="1"/>
-    <w:lsdException w:name="List Bullet 2" w:semiHidden="1" w:unhideWhenUsed="1"/>
-    <w:lsdException w:name="List Bullet 3" w:semiHidden="1" w:unhideWhenUsed="1"/>
-    <w:lsdException w:name="List Bullet 4" w:semiHidden="1" w:unhideWhenUsed="1"/>
-    <w:lsdException w:name="List Bullet 5" w:semiHidden="1" w:unhideWhenUsed="1"/>
-    <w:lsdException w:name="List Number 2" w:semiHidden="1" w:unhideWhenUsed="1"/>
-    <w:lsdException w:name="List Number 3" w:semiHidden="1" w:unhideWhenUsed="1"/>
-    <w:lsdException w:name="List Number 4" w:semiHidden="1" w:unhideWhenUsed="1"/>
-    <w:lsdException w:name="List Number 5" w:semiHidden="1" w:unhideWhenUsed="1"/>
-    <w:lsdException w:name="Title" w:uiPriority="10" w:qFormat="1"/>
-    <w:lsdException w:name="Closing" w:semiHidden="1" w:unhideWhenUsed="1"/>
-    <w:lsdException w:name="Signature" w:semiHidden="1" w:unhideWhenUsed="1"/>
-    <w:lsdException w:name="Default Paragraph Font" w:semiHidden="1" w:uiPriority="1" w:unhideWhenUsed="1"/>
-    <w:lsdException w:name="Body Text" w:semiHidden="1" w:uiPriority="0" w:unhideWhenUsed="1"/>
-    <w:lsdException w:name="Body Text Indent" w:semiHidden="1" w:unhideWhenUsed="1"/>
-    <w:lsdException w:name="List Continue" w:semiHidden="1" w:unhideWhenUsed="1"/>
-    <w:lsdException w:name="List Continue 2" w:semiHidden="1" w:unhideWhenUsed="1"/>
-    <w:lsdException w:name="List Continue 3" w:semiHidden="1" w:unhideWhenUsed="1"/>
-    <w:lsdException w:name="List Continue 4" w:semiHidden="1" w:unhideWhenUsed="1"/>
-    <w:lsdException w:name="List Continue 5" w:semiHidden="1" w:unhideWhenUsed="1"/>
-    <w:lsdException w:name="Message Header" w:semiHidden="1" w:unhideWhenUsed="1"/>
-    <w:lsdException w:name="Subtitle" w:uiPriority="11" w:qFormat="1"/>
-    <w:lsdException w:name="Salutation" w:semiHidden="1" w:unhideWhenUsed="1"/>
-    <w:lsdException w:name="Date" w:semiHidden="1" w:unhideWhenUsed="1"/>
-    <w:lsdException w:name="Body Text First Indent" w:semiHidden="1" w:unhideWhenUsed="1"/>
-    <w:lsdException w:name="Body Text First Indent 2" w:semiHidden="1" w:unhideWhenUsed="1"/>
-    <w:lsdException w:name="Note Heading" w:semiHidden="1" w:unhideWhenUsed="1"/>
-    <w:lsdException w:name="Body Text 2" w:semiHidden="1" w:unhideWhenUsed="1"/>
-    <w:lsdException w:name="Body Text 3" w:semiHidden="1" w:unhideWhenUsed="1"/>
-    <w:lsdException w:name="Body Text Indent 2" w:semiHidden="1" w:unhideWhenUsed="1"/>
-    <w:lsdException w:name="Body Text Indent 3" w:semiHidden="1" w:unhideWhenUsed="1"/>
-    <w:lsdException w:name="Block Text" w:semiHidden="1" w:unhideWhenUsed="1"/>
-    <w:lsdException w:name="Hyperlink" w:semiHidden="1" w:unhideWhenUsed="1"/>
-    <w:lsdException w:name="FollowedHyperlink" w:semiHidden="1" w:unhideWhenUsed="1"/>
-    <w:lsdException w:name="Strong" w:uiPriority="22" w:qFormat="1"/>
-    <w:lsdException w:name="Emphasis" w:uiPriority="20" w:qFormat="1"/>
-    <w:lsdException w:name="Document Map" w:semiHidden="1" w:unhideWhenUsed="1"/>
-    <w:lsdException w:name="Plain Text" w:semiHidden="1" w:unhideWhenUsed="1"/>
-    <w:lsdException w:name="E-mail Signature" w:semiHidden="1" w:unhideWhenUsed="1"/>
-    <w:lsdException w:name="HTML Top of Form" w:semiHidden="1" w:unhideWhenUsed="1"/>
-    <w:lsdException w:name="HTML Bottom of Form" w:semiHidden="1" w:unhideWhenUsed="1"/>
-    <w:lsdException w:name="Normal (Web)" w:semiHidden="1" w:unhideWhenUsed="1"/>
-    <w:lsdException w:name="HTML Acronym" w:semiHidden="1" w:unhideWhenUsed="1"/>
-    <w:lsdException w:name="HTML Address" w:semiHidden="1" w:unhideWhenUsed="1"/>
-    <w:lsdException w:name="HTML Cite" w:semiHidden="1" w:unhideWhenUsed="1"/>
-    <w:lsdException w:name="HTML Code" w:semiHidden="1" w:unhideWhenUsed="1"/>
-    <w:lsdException w:name="HTML Definition" w:semiHidden="1" w:unhideWhenUsed="1"/>
-    <w:lsdException w:name="HTML Keyboard" w:semiHidden="1" w:unhideWhenUsed="1"/>
-    <w:lsdException w:name="HTML Preformatted" w:semiHidden="1" w:unhideWhenUsed="1"/>
-    <w:lsdException w:name="HTML Sample" w:semiHidden="1" w:unhideWhenUsed="1"/>
-    <w:lsdException w:name="HTML Typewriter" w:semiHidden="1" w:unhideWhenUsed="1"/>
-    <w:lsdException w:name="HTML Variable" w:semiHidden="1" w:unhideWhenUsed="1"/>
-    <w:lsdException w:name="Normal Table" w:semiHidden="1" w:unhideWhenUsed="1"/>
-    <w:lsdException w:name="annotation subject" w:semiHidden="1" w:unhideWhenUsed="1"/>
-    <w:lsdException w:name="No List" w:semiHidden="1" w:unhideWhenUsed="1"/>
-    <w:lsdException w:name="Outline List 1" w:semiHidden="1" w:unhideWhenUsed="1"/>
-    <w:lsdException w:name="Outline List 2" w:semiHidden="1" w:unhideWhenUsed="1"/>
-    <w:lsdException w:name="Outline List 3" w:semiHidden="1" w:unhideWhenUsed="1"/>
-    <w:lsdException w:name="Table Simple 1" w:semiHidden="1" w:unhideWhenUsed="1"/>
-    <w:lsdException w:name="Table Simple 2" w:semiHidden="1" w:unhideWhenUsed="1"/>
-    <w:lsdException w:name="Table Simple 3" w:semiHidden="1" w:unhideWhenUsed="1"/>
-    <w:lsdException w:name="Table Classic 1" w:semiHidden="1" w:unhideWhenUsed="1"/>
-    <w:lsdException w:name="Table Classic 2" w:semiHidden="1" w:unhideWhenUsed="1"/>
-    <w:lsdException w:name="Table Classic 3" w:semiHidden="1" w:unhideWhenUsed="1"/>
-    <w:lsdException w:name="Table Classic 4" w:semiHidden="1" w:unhideWhenUsed="1"/>
-    <w:lsdException w:name="Table Colorful 1" w:semiHidden="1" w:unhideWhenUsed="1"/>
-    <w:lsdException w:name="Table Colorful 2" w:semiHidden="1" w:unhideWhenUsed="1"/>
-    <w:lsdException w:name="Table Colorful 3" w:semiHidden="1" w:unhideWhenUsed="1"/>
-    <w:lsdException w:name="Table Columns 1" w:semiHidden="1" w:unhideWhenUsed="1"/>
-    <w:lsdException w:name="Table Columns 2" w:semiHidden="1" w:unhideWhenUsed="1"/>
-    <w:lsdException w:name="Table Columns 3" w:semiHidden="1" w:unhideWhenUsed="1"/>
-    <w:lsdException w:name="Table Columns 4" w:semiHidden="1" w:unhideWhenUsed="1"/>
-    <w:lsdException w:name="Table Columns 5" w:semiHidden="1" w:unhideWhenUsed="1"/>
-    <w:lsdException w:name="Table Grid 1" w:semiHidden="1" w:unhideWhenUsed="1"/>
-    <w:lsdException w:name="Table Grid 2" w:semiHidden="1" w:unhideWhenUsed="1"/>
-    <w:lsdException w:name="Table Grid 3" w:semiHidden="1" w:unhideWhenUsed="1"/>
-    <w:lsdException w:name="Table Grid 4" w:semiHidden="1" w:unhideWhenUsed="1"/>
-    <w:lsdException w:name="Table Grid 5" w:semiHidden="1" w:unhideWhenUsed="1"/>
-    <w:lsdException w:name="Table Grid 6" w:semiHidden="1" w:unhideWhenUsed="1"/>
-    <w:lsdException w:name="Table Grid 7" w:semiHidden="1" w:unhideWhenUsed="1"/>
-    <w:lsdException w:name="Table Grid 8" w:semiHidden="1" w:unhideWhenUsed="1"/>
-    <w:lsdException w:name="Table List 1" w:semiHidden="1" w:unhideWhenUsed="1"/>
-    <w:lsdException w:name="Table List 2" w:semiHidden="1" w:unhideWhenUsed="1"/>
-    <w:lsdException w:name="Table List 3" w:semiHidden="1" w:unhideWhenUsed="1"/>
-    <w:lsdException w:name="Table List 4" w:semiHidden="1" w:unhideWhenUsed="1"/>
-    <w:lsdException w:name="Table List 5" w:semiHidden="1" w:unhideWhenUsed="1"/>
-    <w:lsdException w:name="Table List 6" w:semiHidden="1" w:unhideWhenUsed="1"/>
-    <w:lsdException w:name="Table List 7" w:semiHidden="1" w:unhideWhenUsed="1"/>
-    <w:lsdException w:name="Table List 8" w:semiHidden="1" w:unhideWhenUsed="1"/>
-    <w:lsdException w:name="Table 3D effects 1" w:semiHidden="1" w:unhideWhenUsed="1"/>
-    <w:lsdException w:name="Table 3D effects 2" w:semiHidden="1" w:unhideWhenUsed="1"/>
-    <w:lsdException w:name="Table 3D effects 3" w:semiHidden="1" w:unhideWhenUsed="1"/>
-    <w:lsdException w:name="Table Contemporary" w:semiHidden="1" w:unhideWhenUsed="1"/>
-    <w:lsdException w:name="Table Elegant" w:semiHidden="1" w:unhideWhenUsed="1"/>
-    <w:lsdException w:name="Table Professional" w:semiHidden="1" w:unhideWhenUsed="1"/>
-    <w:lsdException w:name="Table Subtle 1" w:semiHidden="1" w:unhideWhenUsed="1"/>
-    <w:lsdException w:name="Table Subtle 2" w:semiHidden="1" w:unhideWhenUsed="1"/>
-    <w:lsdException w:name="Table Web 1" w:semiHidden="1" w:unhideWhenUsed="1"/>
-    <w:lsdException w:name="Table Web 2" w:semiHidden="1" w:unhideWhenUsed="1"/>
-    <w:lsdException w:name="Table Web 3" w:semiHidden="1" w:unhideWhenUsed="1"/>
-    <w:lsdException w:name="Balloon Text" w:semiHidden="1" w:unhideWhenUsed="1"/>
-    <w:lsdException w:name="Table Grid" w:uiPriority="39"/>
-    <w:lsdException w:name="Table Theme" w:semiHidden="1" w:unhideWhenUsed="1"/>
-    <w:lsdException w:name="Placeholder Text" w:semiHidden="1"/>
-    <w:lsdException w:name="No Spacing" w:uiPriority="1" w:qFormat="1"/>
-    <w:lsdException w:name="Light Shading" w:uiPriority="60"/>
-    <w:lsdException w:name="Light List" w:uiPriority="61"/>
-    <w:lsdException w:name="Light Grid" w:uiPriority="62"/>
-    <w:lsdException w:name="Medium Shading 1" w:uiPriority="63"/>
-    <w:lsdException w:name="Medium Shading 2" w:uiPriority="64"/>
-    <w:lsdException w:name="Medium List 1" w:uiPriority="65"/>
-    <w:lsdException w:name="Medium List 2" w:uiPriority="66"/>
-    <w:lsdException w:name="Medium Grid 1" w:uiPriority="67"/>
-    <w:lsdException w:name="Medium Grid 2" w:uiPriority="68"/>
-    <w:lsdException w:name="Medium Grid 3" w:uiPriority="69"/>
-    <w:lsdException w:name="Dark List" w:uiPriority="70"/>
-    <w:lsdException w:name="Colorful Shading" w:uiPriority="71"/>
-    <w:lsdException w:name="Colorful List" w:uiPriority="72"/>
-    <w:lsdException w:name="Colorful Grid" w:uiPriority="73"/>
-    <w:lsdException w:name="Light Shading Accent 1" w:uiPriority="60"/>
-    <w:lsdException w:name="Light List Accent 1" w:uiPriority="61"/>
-    <w:lsdException w:name="Light Grid Accent 1" w:uiPriority="62"/>
-    <w:lsdException w:name="Medium Shading 1 Accent 1" w:uiPriority="63"/>
-    <w:lsdException w:name="Medium Shading 2 Accent 1" w:uiPriority="64"/>
-    <w:lsdException w:name="Medium List 1 Accent 1" w:uiPriority="65"/>
-    <w:lsdException w:name="Revision" w:semiHidden="1"/>
-    <w:lsdException w:name="List Paragraph" w:uiPriority="34" w:qFormat="1"/>
-    <w:lsdException w:name="Quote" w:uiPriority="29" w:qFormat="1"/>
-    <w:lsdException w:name="Intense Quote" w:uiPriority="30" w:qFormat="1"/>
-    <w:lsdException w:name="Medium List 2 Accent 1" w:uiPriority="66"/>
-    <w:lsdException w:name="Medium Grid 1 Accent 1" w:uiPriority="67"/>
-    <w:lsdException w:name="Medium Grid 2 Accent 1" w:uiPriority="68"/>
-    <w:lsdException w:name="Medium Grid 3 Accent 1" w:uiPriority="69"/>
-    <w:lsdException w:name="Dark List Accent 1" w:uiPriority="70"/>
-    <w:lsdException w:name="Colorful Shading Accent 1" w:uiPriority="71"/>
-    <w:lsdException w:name="Colorful List Accent 1" w:uiPriority="72"/>
-    <w:lsdException w:name="Colorful Grid Accent 1" w:uiPriority="73"/>
-    <w:lsdException w:name="Light Shading Accent 2" w:uiPriority="60"/>
-    <w:lsdException w:name="Light List Accent 2" w:uiPriority="61"/>
-    <w:lsdException w:name="Light Grid Accent 2" w:uiPriority="62"/>
-    <w:lsdException w:name="Medium Shading 1 Accent 2" w:uiPriority="63"/>
-    <w:lsdException w:name="Medium Shading 2 Accent 2" w:uiPriority="64"/>
-    <w:lsdException w:name="Medium List 1 Accent 2" w:uiPriority="65"/>
-    <w:lsdException w:name="Medium List 2 Accent 2" w:uiPriority="66"/>
-    <w:lsdException w:name="Medium Grid 1 Accent 2" w:uiPriority="67"/>
-    <w:lsdException w:name="Medium Grid 2 Accent 2" w:uiPriority="68"/>
-    <w:lsdException w:name="Medium Grid 3 Accent 2" w:uiPriority="69"/>
-    <w:lsdException w:name="Dark List Accent 2" w:uiPriority="70"/>
-    <w:lsdException w:name="Colorful Shading Accent 2" w:uiPriority="71"/>
-    <w:lsdException w:name="Colorful List Accent 2" w:uiPriority="72"/>
-    <w:lsdException w:name="Colorful Grid Accent 2" w:uiPriority="73"/>
-    <w:lsdException w:name="Light Shading Accent 3" w:uiPriority="60"/>
-    <w:lsdException w:name="Light List Accent 3" w:uiPriority="61"/>
-    <w:lsdException w:name="Light Grid Accent 3" w:uiPriority="62"/>
-    <w:lsdException w:name="Medium Shading 1 Accent 3" w:uiPriority="63"/>
-    <w:lsdException w:name="Medium Shading 2 Accent 3" w:uiPriority="64"/>
-    <w:lsdException w:name="Medium List 1 Accent 3" w:uiPriority="65"/>
-    <w:lsdException w:name="Medium List 2 Accent 3" w:uiPriority="66"/>
-    <w:lsdException w:name="Medium Grid 1 Accent 3" w:uiPriority="67"/>
-    <w:lsdException w:name="Medium Grid 2 Accent 3" w:uiPriority="68"/>
-    <w:lsdException w:name="Medium Grid 3 Accent 3" w:uiPriority="69"/>
-    <w:lsdException w:name="Dark List Accent 3" w:uiPriority="70"/>
-    <w:lsdException w:name="Colorful Shading Accent 3" w:uiPriority="71"/>
-    <w:lsdException w:name="Colorful List Accent 3" w:uiPriority="72"/>
-    <w:lsdException w:name="Colorful Grid Accent 3" w:uiPriority="73"/>
-    <w:lsdException w:name="Light Shading Accent 4" w:uiPriority="60"/>
-    <w:lsdException w:name="Light List Accent 4" w:uiPriority="61"/>
-    <w:lsdException w:name="Light Grid Accent 4" w:uiPriority="62"/>
-    <w:lsdException w:name="Medium Shading 1 Accent 4" w:uiPriority="63"/>
-    <w:lsdException w:name="Medium Shading 2 Accent 4" w:uiPriority="64"/>
-    <w:lsdException w:name="Medium List 1 Accent 4" w:uiPriority="65"/>
-    <w:lsdException w:name="Medium List 2 Accent 4" w:uiPriority="66"/>
-    <w:lsdException w:name="Medium Grid 1 Accent 4" w:uiPriority="67"/>
-    <w:lsdException w:name="Medium Grid 2 Accent 4" w:uiPriority="68"/>
-    <w:lsdException w:name="Medium Grid 3 Accent 4" w:uiPriority="69"/>
-    <w:lsdException w:name="Dark List Accent 4" w:uiPriority="70"/>
-    <w:lsdException w:name="Colorful Shading Accent 4" w:uiPriority="71"/>
-    <w:lsdException w:name="Colorful List Accent 4" w:uiPriority="72"/>
-    <w:lsdException w:name="Colorful Grid Accent 4" w:uiPriority="73"/>
-    <w:lsdException w:name="Light Shading Accent 5" w:uiPriority="60"/>
-    <w:lsdException w:name="Light List Accent 5" w:uiPriority="61"/>
-    <w:lsdException w:name="Light Grid Accent 5" w:uiPriority="62"/>
-    <w:lsdException w:name="Medium Shading 1 Accent 5" w:uiPriority="63"/>
-    <w:lsdException w:name="Medium Shading 2 Accent 5" w:uiPriority="64"/>
-    <w:lsdException w:name="Medium List 1 Accent 5" w:uiPriority="65"/>
-    <w:lsdException w:name="Medium List 2 Accent 5" w:uiPriority="66"/>
-    <w:lsdException w:name="Medium Grid 1 Accent 5" w:uiPriority="67"/>
-    <w:lsdException w:name="Medium Grid 2 Accent 5" w:uiPriority="68"/>
-    <w:lsdException w:name="Medium Grid 3 Accent 5" w:uiPriority="69"/>
-    <w:lsdException w:name="Dark List Accent 5" w:uiPriority="70"/>
-    <w:lsdException w:name="Colorful Shading Accent 5" w:uiPriority="71"/>
-    <w:lsdException w:name="Colorful List Accent 5" w:uiPriority="72"/>
-    <w:lsdException w:name="Colorful Grid Accent 5" w:uiPriority="73"/>
-    <w:lsdException w:name="Light Shading Accent 6" w:uiPriority="60"/>
-    <w:lsdException w:name="Light List Accent 6" w:uiPriority="61"/>
-    <w:lsdException w:name="Light Grid Accent 6" w:uiPriority="62"/>
-    <w:lsdException w:name="Medium Shading 1 Accent 6" w:uiPriority="63"/>
-    <w:lsdException w:name="Medium Shading 2 Accent 6" w:uiPriority="64"/>
-    <w:lsdException w:name="Medium List 1 Accent 6" w:uiPriority="65"/>
-    <w:lsdException w:name="Medium List 2 Accent 6" w:uiPriority="66"/>
-    <w:lsdException w:name="Medium Grid 1 Accent 6" w:uiPriority="67"/>
-    <w:lsdException w:name="Medium Grid 2 Accent 6" w:uiPriority="68"/>
-    <w:lsdException w:name="Medium Grid 3 Accent 6" w:uiPriority="69"/>
-    <w:lsdException w:name="Dark List Accent 6" w:uiPriority="70"/>
-    <w:lsdException w:name="Colorful Shading Accent 6" w:uiPriority="71"/>
-    <w:lsdException w:name="Colorful List Accent 6" w:uiPriority="72"/>
-    <w:lsdException w:name="Colorful Grid Accent 6" w:uiPriority="73"/>
-    <w:lsdException w:name="Subtle Emphasis" w:uiPriority="19" w:qFormat="1"/>
-    <w:lsdException w:name="Intense Emphasis" w:uiPriority="21" w:qFormat="1"/>
-    <w:lsdException w:name="Subtle Reference" w:uiPriority="31" w:qFormat="1"/>
-    <w:lsdException w:name="Intense Reference" w:uiPriority="32" w:qFormat="1"/>
-    <w:lsdException w:name="Book Title" w:uiPriority="33" w:qFormat="1"/>
-    <w:lsdException w:name="Bibliography" w:semiHidden="1" w:uiPriority="37" w:unhideWhenUsed="1"/>
-    <w:lsdException w:name="TOC Heading" w:semiHidden="1" w:uiPriority="39" w:unhideWhenUsed="1" w:qFormat="1"/>
-    <w:lsdException w:name="Plain Table 1" w:uiPriority="41"/>
-    <w:lsdException w:name="Plain Table 2" w:uiPriority="42"/>
-    <w:lsdException w:name="Plain Table 3" w:uiPriority="43"/>
-    <w:lsdException w:name="Plain Table 4" w:uiPriority="44"/>
-    <w:lsdException w:name="Plain Table 5" w:uiPriority="45"/>
-    <w:lsdException w:name="Grid Table Light" w:uiPriority="40"/>
-    <w:lsdException w:name="Grid Table 1 Light" w:uiPriority="46"/>
-    <w:lsdException w:name="Grid Table 2" w:uiPriority="47"/>
-    <w:lsdException w:name="Grid Table 3" w:uiPriority="48"/>
-    <w:lsdException w:name="Grid Table 4" w:uiPriority="49"/>
-    <w:lsdException w:name="Grid Table 5 Dark" w:uiPriority="50"/>
-    <w:lsdException w:name="Grid Table 6 Colorful" w:uiPriority="51"/>
-    <w:lsdException w:name="Grid Table 7 Colorful" w:uiPriority="52"/>
-    <w:lsdException w:name="Grid Table 1 Light Accent 1" w:uiPriority="46"/>
-    <w:lsdException w:name="Grid Table 2 Accent 1" w:uiPriority="47"/>
-    <w:lsdException w:name="Grid Table 3 Accent 1" w:uiPriority="48"/>
-    <w:lsdException w:name="Grid Table 4 Accent 1" w:uiPriority="49"/>
-    <w:lsdException w:name="Grid Table 5 Dark Accent 1" w:uiPriority="50"/>
-    <w:lsdException w:name="Grid Table 6 Colorful Accent 1" w:uiPriority="51"/>
-    <w:lsdException w:name="Grid Table 7 Colorful Accent 1" w:uiPriority="52"/>
-    <w:lsdException w:name="Grid Table 1 Light Accent 2" w:uiPriority="46"/>
-    <w:lsdException w:name="Grid Table 2 Accent 2" w:uiPriority="47"/>
-    <w:lsdException w:name="Grid Table 3 Accent 2" w:uiPriority="48"/>
-    <w:lsdException w:name="Grid Table 4 Accent 2" w:uiPriority="49"/>
-    <w:lsdException w:name="Grid Table 5 Dark Accent 2" w:uiPriority="50"/>
-    <w:lsdException w:name="Grid Table 6 Colorful Accent 2" w:uiPriority="51"/>
-    <w:lsdException w:name="Grid Table 7 Colorful Accent 2" w:uiPriority="52"/>
-    <w:lsdException w:name="Grid Table 1 Light Accent 3" w:uiPriority="46"/>
-    <w:lsdException w:name="Grid Table 2 Accent 3" w:uiPriority="47"/>
-    <w:lsdException w:name="Grid Table 3 Accent 3" w:uiPriority="48"/>
-    <w:lsdException w:name="Grid Table 4 Accent 3" w:uiPriority="49"/>
-    <w:lsdException w:name="Grid Table 5 Dark Accent 3" w:uiPriority="50"/>
-    <w:lsdException w:name="Grid Table 6 Colorful Accent 3" w:uiPriority="51"/>
-    <w:lsdException w:name="Grid Table 7 Colorful Accent 3" w:uiPriority="52"/>
-    <w:lsdException w:name="Grid Table 1 Light Accent 4" w:uiPriority="46"/>
-    <w:lsdException w:name="Grid Table 2 Accent 4" w:uiPriority="47"/>
-    <w:lsdException w:name="Grid Table 3 Accent 4" w:uiPriority="48"/>
-    <w:lsdException w:name="Grid Table 4 Accent 4" w:uiPriority="49"/>
-    <w:lsdException w:name="Grid Table 5 Dark Accent 4" w:uiPriority="50"/>
-    <w:lsdException w:name="Grid Table 6 Colorful Accent 4" w:uiPriority="51"/>
-    <w:lsdException w:name="Grid Table 7 Colorful Accent 4" w:uiPriority="52"/>
-    <w:lsdException w:name="Grid Table 1 Light Accent 5" w:uiPriority="46"/>
-    <w:lsdException w:name="Grid Table 2 Accent 5" w:uiPriority="47"/>
-    <w:lsdException w:name="Grid Table 3 Accent 5" w:uiPriority="48"/>
-    <w:lsdException w:name="Grid Table 4 Accent 5" w:uiPriority="49"/>
-    <w:lsdException w:name="Grid Table 5 Dark Accent 5" w:uiPriority="50"/>
-    <w:lsdException w:name="Grid Table 6 Colorful Accent 5" w:uiPriority="51"/>
-    <w:lsdException w:name="Grid Table 7 Colorful Accent 5" w:uiPriority="52"/>
-    <w:lsdException w:name="Grid Table 1 Light Accent 6" w:uiPriority="46"/>
-    <w:lsdException w:name="Grid Table 2 Accent 6" w:uiPriority="47"/>
-    <w:lsdException w:name="Grid Table 3 Accent 6" w:uiPriority="48"/>
-    <w:lsdException w:name="Grid Table 4 Accent 6" w:uiPriority="49"/>
-    <w:lsdException w:name="Grid Table 5 Dark Accent 6" w:uiPriority="50"/>
-    <w:lsdException w:name="Grid Table 6 Colorful Accent 6" w:uiPriority="51"/>
-    <w:lsdException w:name="Grid Table 7 Colorful Accent 6" w:uiPriority="52"/>
-    <w:lsdException w:name="List Table 1 Light" w:uiPriority="46"/>
-    <w:lsdException w:name="List Table 2" w:uiPriority="47"/>
-    <w:lsdException w:name="List Table 3" w:uiPriority="48"/>
-    <w:lsdException w:name="List Table 4" w:uiPriority="49"/>
-    <w:lsdException w:name="List Table 5 Dark" w:uiPriority="50"/>
-    <w:lsdException w:name="List Table 6 Colorful" w:uiPriority="51"/>
-    <w:lsdException w:name="List Table 7 Colorful" w:uiPriority="52"/>
-    <w:lsdException w:name="List Table 1 Light Accent 1" w:uiPriority="46"/>
-    <w:lsdException w:name="List Table 2 Accent 1" w:uiPriority="47"/>
-    <w:lsdException w:name="List Table 3 Accent 1" w:uiPriority="48"/>
-    <w:lsdException w:name="List Table 4 Accent 1" w:uiPriority="49"/>
-    <w:lsdException w:name="List Table 5 Dark Accent 1" w:uiPriority="50"/>
-    <w:lsdException w:name="List Table 6 Colorful Accent 1" w:uiPriority="51"/>
-    <w:lsdException w:name="List Table 7 Colorful Accent 1" w:uiPriority="52"/>
-    <w:lsdException w:name="List Table 1 Light Accent 2" w:uiPriority="46"/>
-    <w:lsdException w:name="List Table 2 Accent 2" w:uiPriority="47"/>
-    <w:lsdException w:name="List Table 3 Accent 2" w:uiPriority="48"/>
-    <w:lsdException w:name="List Table 4 Accent 2" w:uiPriority="49"/>
-    <w:lsdException w:name="List Table 5 Dark Accent 2" w:uiPriority="50"/>
-    <w:lsdException w:name="List Table 6 Colorful Accent 2" w:uiPriority="51"/>
-    <w:lsdException w:name="List Table 7 Colorful Accent 2" w:uiPriority="52"/>
-    <w:lsdException w:name="List Table 1 Light Accent 3" w:uiPriority="46"/>
-    <w:lsdException w:name="List Table 2 Accent 3" w:uiPriority="47"/>
-    <w:lsdException w:name="List Table 3 Accent 3" w:uiPriority="48"/>
-    <w:lsdException w:name="List Table 4 Accent 3" w:uiPriority="49"/>
-    <w:lsdException w:name="List Table 5 Dark Accent 3" w:uiPriority="50"/>
-    <w:lsdException w:name="List Table 6 Colorful Accent 3" w:uiPriority="51"/>
-    <w:lsdException w:name="List Table 7 Colorful Accent 3" w:uiPriority="52"/>
-    <w:lsdException w:name="List Table 1 Light Accent 4" w:uiPriority="46"/>
-    <w:lsdException w:name="List Table 2 Accent 4" w:uiPriority="47"/>
-    <w:lsdException w:name="List Table 3 Accent 4" w:uiPriority="48"/>
-    <w:lsdException w:name="List Table 4 Accent 4" w:uiPriority="49"/>
-    <w:lsdException w:name="List Table 5 Dark Accent 4" w:uiPriority="50"/>
-    <w:lsdException w:name="List Table 6 Colorful Accent 4" w:uiPriority="51"/>
-    <w:lsdException w:name="List Table 7 Colorful Accent 4" w:uiPriority="52"/>
-    <w:lsdException w:name="List Table 1 Light Accent 5" w:uiPriority="46"/>
-    <w:lsdException w:name="List Table 2 Accent 5" w:uiPriority="47"/>
-    <w:lsdException w:name="List Table 3 Accent 5" w:uiPriority="48"/>
-    <w:lsdException w:name="List Table 4 Accent 5" w:uiPriority="49"/>
-    <w:lsdException w:name="List Table 5 Dark Accent 5" w:uiPriority="50"/>
-    <w:lsdException w:name="List Table 6 Colorful Accent 5" w:uiPriority="51"/>
-    <w:lsdException w:name="List Table 7 Colorful Accent 5" w:uiPriority="52"/>
-    <w:lsdException w:name="List Table 1 Light Accent 6" w:uiPriority="46"/>
-    <w:lsdException w:name="List Table 2 Accent 6" w:uiPriority="47"/>
-    <w:lsdException w:name="List Table 3 Accent 6" w:uiPriority="48"/>
-    <w:lsdException w:name="List Table 4 Accent 6" w:uiPriority="49"/>
-    <w:lsdException w:name="List Table 5 Dark Accent 6" w:uiPriority="50"/>
-    <w:lsdException w:name="List Table 6 Colorful Accent 6" w:uiPriority="51"/>
-    <w:lsdException w:name="List Table 7 Colorful Accent 6" w:uiPriority="52"/>
-    <w:lsdException w:name="Mention" w:semiHidden="1" w:unhideWhenUsed="1"/>
-    <w:lsdException w:name="Smart Hyperlink" w:semiHidden="1" w:unhideWhenUsed="1"/>
-    <w:lsdException w:name="Hashtag" w:semiHidden="1" w:unhideWhenUsed="1"/>
-    <w:lsdException w:name="Unresolved Mention" w:semiHidden="1" w:unhideWhenUsed="1"/>
+  <w:latentStyles w:defLockedState="0" w:defUIPriority="99" w:defSemiHidden="1" w:defUnhideWhenUsed="1" w:defQFormat="0" w:count="267">
+    <w:lsdException w:name="Normal" w:semiHidden="0" w:uiPriority="0" w:unhideWhenUsed="0" w:qFormat="1"/>
+    <w:lsdException w:name="heading 1" w:semiHidden="0" w:uiPriority="9" w:unhideWhenUsed="0" w:qFormat="1"/>
+    <w:lsdException w:name="heading 2" w:uiPriority="9" w:qFormat="1"/>
+    <w:lsdException w:name="heading 3" w:uiPriority="9" w:qFormat="1"/>
+    <w:lsdException w:name="heading 4" w:uiPriority="9" w:qFormat="1"/>
+    <w:lsdException w:name="heading 5" w:uiPriority="9" w:qFormat="1"/>
+    <w:lsdException w:name="heading 6" w:uiPriority="9" w:qFormat="1"/>
+    <w:lsdException w:name="heading 7" w:uiPriority="9" w:qFormat="1"/>
+    <w:lsdException w:name="heading 8" w:uiPriority="9" w:qFormat="1"/>
+    <w:lsdException w:name="heading 9" w:uiPriority="9" w:qFormat="1"/>
+    <w:lsdException w:name="toc 1" w:uiPriority="39"/>
+    <w:lsdException w:name="toc 2" w:uiPriority="39"/>
+    <w:lsdException w:name="toc 3" w:uiPriority="39"/>
+    <w:lsdException w:name="toc 4" w:uiPriority="39"/>
+    <w:lsdException w:name="toc 5" w:uiPriority="39"/>
+    <w:lsdException w:name="toc 6" w:uiPriority="39"/>
+    <w:lsdException w:name="toc 7" w:uiPriority="39"/>
+    <w:lsdException w:name="toc 8" w:uiPriority="39"/>
+    <w:lsdException w:name="toc 9" w:uiPriority="39"/>
+    <w:lsdException w:name="caption" w:uiPriority="35" w:qFormat="1"/>
+    <w:lsdException w:name="Title" w:semiHidden="0" w:uiPriority="10" w:unhideWhenUsed="0" w:qFormat="1"/>
+    <w:lsdException w:name="Default Paragraph Font" w:uiPriority="1"/>
+    <w:lsdException w:name="Body Text" w:uiPriority="0"/>
+    <w:lsdException w:name="Subtitle" w:semiHidden="0" w:uiPriority="11" w:unhideWhenUsed="0" w:qFormat="1"/>
+    <w:lsdException w:name="Strong" w:semiHidden="0" w:uiPriority="22" w:unhideWhenUsed="0" w:qFormat="1"/>
+    <w:lsdException w:name="Emphasis" w:semiHidden="0" w:uiPriority="20" w:unhideWhenUsed="0" w:qFormat="1"/>
+    <w:lsdException w:name="Table Grid" w:semiHidden="0" w:uiPriority="39" w:unhideWhenUsed="0"/>
+    <w:lsdException w:name="Placeholder Text" w:unhideWhenUsed="0"/>
+    <w:lsdException w:name="No Spacing" w:semiHidden="0" w:uiPriority="1" w:unhideWhenUsed="0" w:qFormat="1"/>
+    <w:lsdException w:name="Light Shading" w:semiHidden="0" w:uiPriority="60" w:unhideWhenUsed="0"/>
+    <w:lsdException w:name="Light List" w:semiHidden="0" w:uiPriority="61" w:unhideWhenUsed="0"/>
+    <w:lsdException w:name="Light Grid" w:semiHidden="0" w:uiPriority="62" w:unhideWhenUsed="0"/>
+    <w:lsdException w:name="Medium Shading 1" w:semiHidden="0" w:uiPriority="63" w:unhideWhenUsed="0"/>
+    <w:lsdException w:name="Medium Shading 2" w:semiHidden="0" w:uiPriority="64" w:unhideWhenUsed="0"/>
+    <w:lsdException w:name="Medium List 1" w:semiHidden="0" w:uiPriority="65" w:unhideWhenUsed="0"/>
+    <w:lsdException w:name="Medium List 2" w:semiHidden="0" w:uiPriority="66" w:unhideWhenUsed="0"/>
+    <w:lsdException w:name="Medium Grid 1" w:semiHidden="0" w:uiPriority="67" w:unhideWhenUsed="0"/>
+    <w:lsdException w:name="Medium Grid 2" w:semiHidden="0" w:uiPriority="68" w:unhideWhenUsed="0"/>
+    <w:lsdException w:name="Medium Grid 3" w:semiHidden="0" w:uiPriority="69" w:unhideWhenUsed="0"/>
+    <w:lsdException w:name="Dark List" w:semiHidden="0" w:uiPriority="70" w:unhideWhenUsed="0"/>
+    <w:lsdException w:name="Colorful Shading" w:semiHidden="0" w:uiPriority="71" w:unhideWhenUsed="0"/>
+    <w:lsdException w:name="Colorful List" w:semiHidden="0" w:uiPriority="72" w:unhideWhenUsed="0"/>
+    <w:lsdException w:name="Colorful Grid" w:semiHidden="0" w:uiPriority="73" w:unhideWhenUsed="0"/>
+    <w:lsdException w:name="Light Shading Accent 1" w:semiHidden="0" w:uiPriority="60" w:unhideWhenUsed="0"/>
+    <w:lsdException w:name="Light List Accent 1" w:semiHidden="0" w:uiPriority="61" w:unhideWhenUsed="0"/>
+    <w:lsdException w:name="Light Grid Accent 1" w:semiHidden="0" w:uiPriority="62" w:unhideWhenUsed="0"/>
+    <w:lsdException w:name="Medium Shading 1 Accent 1" w:semiHidden="0" w:uiPriority="63" w:unhideWhenUsed="0"/>
+    <w:lsdException w:name="Medium Shading 2 Accent 1" w:semiHidden="0" w:uiPriority="64" w:unhideWhenUsed="0"/>
+    <w:lsdException w:name="Medium List 1 Accent 1" w:semiHidden="0" w:uiPriority="65" w:unhideWhenUsed="0"/>
+    <w:lsdException w:name="Revision" w:unhideWhenUsed="0"/>
+    <w:lsdException w:name="List Paragraph" w:semiHidden="0" w:uiPriority="34" w:unhideWhenUsed="0" w:qFormat="1"/>
+    <w:lsdException w:name="Quote" w:semiHidden="0" w:uiPriority="29" w:unhideWhenUsed="0" w:qFormat="1"/>
+    <w:lsdException w:name="Intense Quote" w:semiHidden="0" w:uiPriority="30" w:unhideWhenUsed="0" w:qFormat="1"/>
+    <w:lsdException w:name="Medium List 2 Accent 1" w:semiHidden="0" w:uiPriority="66" w:unhideWhenUsed="0"/>
+    <w:lsdException w:name="Medium Grid 1 Accent 1" w:semiHidden="0" w:uiPriority="67" w:unhideWhenUsed="0"/>
+    <w:lsdException w:name="Medium Grid 2 Accent 1" w:semiHidden="0" w:uiPriority="68" w:unhideWhenUsed="0"/>
+    <w:lsdException w:name="Medium Grid 3 Accent 1" w:semiHidden="0" w:uiPriority="69" w:unhideWhenUsed="0"/>
+    <w:lsdException w:name="Dark List Accent 1" w:semiHidden="0" w:uiPriority="70" w:unhideWhenUsed="0"/>
+    <w:lsdException w:name="Colorful Shading Accent 1" w:semiHidden="0" w:uiPriority="71" w:unhideWhenUsed="0"/>
+    <w:lsdException w:name="Colorful List Accent 1" w:semiHidden="0" w:uiPriority="72" w:unhideWhenUsed="0"/>
+    <w:lsdException w:name="Colorful Grid Accent 1" w:semiHidden="0" w:uiPriority="73" w:unhideWhenUsed="0"/>
+    <w:lsdException w:name="Light Shading Accent 2" w:semiHidden="0" w:uiPriority="60" w:unhideWhenUsed="0"/>
+    <w:lsdException w:name="Light List Accent 2" w:semiHidden="0" w:uiPriority="61" w:unhideWhenUsed="0"/>
+    <w:lsdException w:name="Light Grid Accent 2" w:semiHidden="0" w:uiPriority="62" w:unhideWhenUsed="0"/>
+    <w:lsdException w:name="Medium Shading 1 Accent 2" w:semiHidden="0" w:uiPriority="63" w:unhideWhenUsed="0"/>
+    <w:lsdException w:name="Medium Shading 2 Accent 2" w:semiHidden="0" w:uiPriority="64" w:unhideWhenUsed="0"/>
+    <w:lsdException w:name="Medium List 1 Accent 2" w:semiHidden="0" w:uiPriority="65" w:unhideWhenUsed="0"/>
+    <w:lsdException w:name="Medium List 2 Accent 2" w:semiHidden="0" w:uiPriority="66" w:unhideWhenUsed="0"/>
+    <w:lsdException w:name="Medium Grid 1 Accent 2" w:semiHidden="0" w:uiPriority="67" w:unhideWhenUsed="0"/>
+    <w:lsdException w:name="Medium Grid 2 Accent 2" w:semiHidden="0" w:uiPriority="68" w:unhideWhenUsed="0"/>
+    <w:lsdException w:name="Medium Grid 3 Accent 2" w:semiHidden="0" w:uiPriority="69" w:unhideWhenUsed="0"/>
+    <w:lsdException w:name="Dark List Accent 2" w:semiHidden="0" w:uiPriority="70" w:unhideWhenUsed="0"/>
+    <w:lsdException w:name="Colorful Shading Accent 2" w:semiHidden="0" w:uiPriority="71" w:unhideWhenUsed="0"/>
+    <w:lsdException w:name="Colorful List Accent 2" w:semiHidden="0" w:uiPriority="72" w:unhideWhenUsed="0"/>
+    <w:lsdException w:name="Colorful Grid Accent 2" w:semiHidden="0" w:uiPriority="73" w:unhideWhenUsed="0"/>
+    <w:lsdException w:name="Light Shading Accent 3" w:semiHidden="0" w:uiPriority="60" w:unhideWhenUsed="0"/>
+    <w:lsdException w:name="Light List Accent 3" w:semiHidden="0" w:uiPriority="61" w:unhideWhenUsed="0"/>
+    <w:lsdException w:name="Light Grid Accent 3" w:semiHidden="0" w:uiPriority="62" w:unhideWhenUsed="0"/>
+    <w:lsdException w:name="Medium Shading 1 Accent 3" w:semiHidden="0" w:uiPriority="63" w:unhideWhenUsed="0"/>
+    <w:lsdException w:name="Medium Shading 2 Accent 3" w:semiHidden="0" w:uiPriority="64" w:unhideWhenUsed="0"/>
+    <w:lsdException w:name="Medium List 1 Accent 3" w:semiHidden="0" w:uiPriority="65" w:unhideWhenUsed="0"/>
+    <w:lsdException w:name="Medium List 2 Accent 3" w:semiHidden="0" w:uiPriority="66" w:unhideWhenUsed="0"/>
+    <w:lsdException w:name="Medium Grid 1 Accent 3" w:semiHidden="0" w:uiPriority="67" w:unhideWhenUsed="0"/>
+    <w:lsdException w:name="Medium Grid 2 Accent 3" w:semiHidden="0" w:uiPriority="68" w:unhideWhenUsed="0"/>
+    <w:lsdException w:name="Medium Grid 3 Accent 3" w:semiHidden="0" w:uiPriority="69" w:unhideWhenUsed="0"/>
+    <w:lsdException w:name="Dark List Accent 3" w:semiHidden="0" w:uiPriority="70" w:unhideWhenUsed="0"/>
+    <w:lsdException w:name="Colorful Shading Accent 3" w:semiHidden="0" w:uiPriority="71" w:unhideWhenUsed="0"/>
+    <w:lsdException w:name="Colorful List Accent 3" w:semiHidden="0" w:uiPriority="72" w:unhideWhenUsed="0"/>
+    <w:lsdException w:name="Colorful Grid Accent 3" w:semiHidden="0" w:uiPriority="73" w:unhideWhenUsed="0"/>
+    <w:lsdException w:name="Light Shading Accent 4" w:semiHidden="0" w:uiPriority="60" w:unhideWhenUsed="0"/>
+    <w:lsdException w:name="Light List Accent 4" w:semiHidden="0" w:uiPriority="61" w:unhideWhenUsed="0"/>
+    <w:lsdException w:name="Light Grid Accent 4" w:semiHidden="0" w:uiPriority="62" w:unhideWhenUsed="0"/>
+    <w:lsdException w:name="Medium Shading 1 Accent 4" w:semiHidden="0" w:uiPriority="63" w:unhideWhenUsed="0"/>
+    <w:lsdException w:name="Medium Shading 2 Accent 4" w:semiHidden="0" w:uiPriority="64" w:unhideWhenUsed="0"/>
+    <w:lsdException w:name="Medium List 1 Accent 4" w:semiHidden="0" w:uiPriority="65" w:unhideWhenUsed="0"/>
+    <w:lsdException w:name="Medium List 2 Accent 4" w:semiHidden="0" w:uiPriority="66" w:unhideWhenUsed="0"/>
+    <w:lsdException w:name="Medium Grid 1 Accent 4" w:semiHidden="0" w:uiPriority="67" w:unhideWhenUsed="0"/>
+    <w:lsdException w:name="Medium Grid 2 Accent 4" w:semiHidden="0" w:uiPriority="68" w:unhideWhenUsed="0"/>
+    <w:lsdException w:name="Medium Grid 3 Accent 4" w:semiHidden="0" w:uiPriority="69" w:unhideWhenUsed="0"/>
+    <w:lsdException w:name="Dark List Accent 4" w:semiHidden="0" w:uiPriority="70" w:unhideWhenUsed="0"/>
+    <w:lsdException w:name="Colorful Shading Accent 4" w:semiHidden="0" w:uiPriority="71" w:unhideWhenUsed="0"/>
+    <w:lsdException w:name="Colorful List Accent 4" w:semiHidden="0" w:uiPriority="72" w:unhideWhenUsed="0"/>
+    <w:lsdException w:name="Colorful Grid Accent 4" w:semiHidden="0" w:uiPriority="73" w:unhideWhenUsed="0"/>
+    <w:lsdException w:name="Light Shading Accent 5" w:semiHidden="0" w:uiPriority="60" w:unhideWhenUsed="0"/>
+    <w:lsdException w:name="Light List Accent 5" w:semiHidden="0" w:uiPriority="61" w:unhideWhenUsed="0"/>
+    <w:lsdException w:name="Light Grid Accent 5" w:semiHidden="0" w:uiPriority="62" w:unhideWhenUsed="0"/>
+    <w:lsdException w:name="Medium Shading 1 Accent 5" w:semiHidden="0" w:uiPriority="63" w:unhideWhenUsed="0"/>
+    <w:lsdException w:name="Medium Shading 2 Accent 5" w:semiHidden="0" w:uiPriority="64" w:unhideWhenUsed="0"/>
+    <w:lsdException w:name="Medium List 1 Accent 5" w:semiHidden="0" w:uiPriority="65" w:unhideWhenUsed="0"/>
+    <w:lsdException w:name="Medium List 2 Accent 5" w:semiHidden="0" w:uiPriority="66" w:unhideWhenUsed="0"/>
+    <w:lsdException w:name="Medium Grid 1 Accent 5" w:semiHidden="0" w:uiPriority="67" w:unhideWhenUsed="0"/>
+    <w:lsdException w:name="Medium Grid 2 Accent 5" w:semiHidden="0" w:uiPriority="68" w:unhideWhenUsed="0"/>
+    <w:lsdException w:name="Medium Grid 3 Accent 5" w:semiHidden="0" w:uiPriority="69" w:unhideWhenUsed="0"/>
+    <w:lsdException w:name="Dark List Accent 5" w:semiHidden="0" w:uiPriority="70" w:unhideWhenUsed="0"/>
+    <w:lsdException w:name="Colorful Shading Accent 5" w:semiHidden="0" w:uiPriority="71" w:unhideWhenUsed="0"/>
+    <w:lsdException w:name="Colorful List Accent 5" w:semiHidden="0" w:uiPriority="72" w:unhideWhenUsed="0"/>
+    <w:lsdException w:name="Colorful Grid Accent 5" w:semiHidden="0" w:uiPriority="73" w:unhideWhenUsed="0"/>
+    <w:lsdException w:name="Light Shading Accent 6" w:semiHidden="0" w:uiPriority="60" w:unhideWhenUsed="0"/>
+    <w:lsdException w:name="Light List Accent 6" w:semiHidden="0" w:uiPriority="61" w:unhideWhenUsed="0"/>
+    <w:lsdException w:name="Light Grid Accent 6" w:semiHidden="0" w:uiPriority="62" w:unhideWhenUsed="0"/>
+    <w:lsdException w:name="Medium Shading 1 Accent 6" w:semiHidden="0" w:uiPriority="63" w:unhideWhenUsed="0"/>
+    <w:lsdException w:name="Medium Shading 2 Accent 6" w:semiHidden="0" w:uiPriority="64" w:unhideWhenUsed="0"/>
+    <w:lsdException w:name="Medium List 1 Accent 6" w:semiHidden="0" w:uiPriority="65" w:unhideWhenUsed="0"/>
+    <w:lsdException w:name="Medium List 2 Accent 6" w:semiHidden="0" w:uiPriority="66" w:unhideWhenUsed="0"/>
+    <w:lsdException w:name="Medium Grid 1 Accent 6" w:semiHidden="0" w:uiPriority="67" w:unhideWhenUsed="0"/>
+    <w:lsdException w:name="Medium Grid 2 Accent 6" w:semiHidden="0" w:uiPriority="68" w:unhideWhenUsed="0"/>
+    <w:lsdException w:name="Medium Grid 3 Accent 6" w:semiHidden="0" w:uiPriority="69" w:unhideWhenUsed="0"/>
+    <w:lsdException w:name="Dark List Accent 6" w:semiHidden="0" w:uiPriority="70" w:unhideWhenUsed="0"/>
+    <w:lsdException w:name="Colorful Shading Accent 6" w:semiHidden="0" w:uiPriority="71" w:unhideWhenUsed="0"/>
+    <w:lsdException w:name="Colorful List Accent 6" w:semiHidden="0" w:uiPriority="72" w:unhideWhenUsed="0"/>
+    <w:lsdException w:name="Colorful Grid Accent 6" w:semiHidden="0" w:uiPriority="73" w:unhideWhenUsed="0"/>
+    <w:lsdException w:name="Subtle Emphasis" w:semiHidden="0" w:uiPriority="19" w:unhideWhenUsed="0" w:qFormat="1"/>
+    <w:lsdException w:name="Intense Emphasis" w:semiHidden="0" w:uiPriority="21" w:unhideWhenUsed="0" w:qFormat="1"/>
+    <w:lsdException w:name="Subtle Reference" w:semiHidden="0" w:uiPriority="31" w:unhideWhenUsed="0" w:qFormat="1"/>
+    <w:lsdException w:name="Intense Reference" w:semiHidden="0" w:uiPriority="32" w:unhideWhenUsed="0" w:qFormat="1"/>
+    <w:lsdException w:name="Book Title" w:semiHidden="0" w:uiPriority="33" w:unhideWhenUsed="0" w:qFormat="1"/>
+    <w:lsdException w:name="Bibliography" w:uiPriority="37"/>
+    <w:lsdException w:name="TOC Heading" w:uiPriority="39" w:qFormat="1"/>
   </w:latentStyles>
   <w:style w:type="paragraph" w:default="1" w:styleId="Normal">
     <w:name w:val="Normal"/>
@@ -4512,6 +4106,458 @@
   <w:style w:type="character" w:default="1" w:styleId="DefaultParagraphFont">
     <w:name w:val="Default Paragraph Font"/>
     <w:uiPriority w:val="1"/>
+    <w:semiHidden/>
+    <w:unhideWhenUsed/>
+  </w:style>
+  <w:style w:type="table" w:default="1" w:styleId="TableNormal">
+    <w:name w:val="Normal Table"/>
+    <w:uiPriority w:val="99"/>
+    <w:semiHidden/>
+    <w:unhideWhenUsed/>
+    <w:tblPr>
+      <w:tblInd w:w="0" w:type="dxa"/>
+      <w:tblCellMar>
+        <w:top w:w="0" w:type="dxa"/>
+        <w:left w:w="108" w:type="dxa"/>
+        <w:bottom w:w="0" w:type="dxa"/>
+        <w:right w:w="108" w:type="dxa"/>
+      </w:tblCellMar>
+    </w:tblPr>
+  </w:style>
+  <w:style w:type="numbering" w:default="1" w:styleId="NoList">
+    <w:name w:val="No List"/>
+    <w:uiPriority w:val="99"/>
+    <w:semiHidden/>
+    <w:unhideWhenUsed/>
+  </w:style>
+  <w:style w:type="paragraph" w:styleId="BodyText">
+    <w:name w:val="Body Text"/>
+    <w:basedOn w:val="Normal"/>
+    <w:link w:val="BodyTextChar"/>
+    <w:semiHidden/>
+    <w:unhideWhenUsed/>
+    <w:rsid w:val="00F10B19"/>
+    <w:pPr>
+      <w:tabs>
+        <w:tab w:val="right" w:pos="8860"/>
+      </w:tabs>
+    </w:pPr>
+    <w:rPr>
+      <w:sz w:val="28"/>
+    </w:rPr>
+  </w:style>
+  <w:style w:type="character" w:customStyle="1" w:styleId="BodyTextChar">
+    <w:name w:val="Body Text Char"/>
+    <w:basedOn w:val="DefaultParagraphFont"/>
+    <w:link w:val="BodyText"/>
+    <w:semiHidden/>
+    <w:rsid w:val="00F10B19"/>
+    <w:rPr>
+      <w:rFonts w:ascii="Times" w:eastAsia="Times New Roman" w:hAnsi="Times" w:cs="Times New Roman"/>
+      <w:sz w:val="28"/>
+      <w:szCs w:val="20"/>
+      <w:lang w:val="en-AU" w:eastAsia="en-IE"/>
+    </w:rPr>
+  </w:style>
+  <w:style w:type="character" w:customStyle="1" w:styleId="Heading1Char">
+    <w:name w:val="Heading 1 Char"/>
+    <w:basedOn w:val="DefaultParagraphFont"/>
+    <w:link w:val="Heading1"/>
+    <w:uiPriority w:val="9"/>
+    <w:rsid w:val="00612B83"/>
+    <w:rPr>
+      <w:rFonts w:ascii="Times New Roman" w:eastAsiaTheme="majorEastAsia" w:hAnsi="Times New Roman" w:cstheme="majorBidi"/>
+      <w:sz w:val="28"/>
+      <w:szCs w:val="32"/>
+      <w:lang w:val="en-AU" w:eastAsia="en-IE"/>
+    </w:rPr>
+  </w:style>
+  <w:style w:type="paragraph" w:styleId="TOCHeading">
+    <w:name w:val="TOC Heading"/>
+    <w:basedOn w:val="Heading1"/>
+    <w:next w:val="Normal"/>
+    <w:uiPriority w:val="39"/>
+    <w:unhideWhenUsed/>
+    <w:qFormat/>
+    <w:rsid w:val="00612B83"/>
+    <w:pPr>
+      <w:spacing w:line="259" w:lineRule="auto"/>
+      <w:outlineLvl w:val="9"/>
+    </w:pPr>
+    <w:rPr>
+      <w:lang w:val="en-US" w:eastAsia="en-US"/>
+    </w:rPr>
+  </w:style>
+  <w:style w:type="paragraph" w:styleId="TOC1">
+    <w:name w:val="toc 1"/>
+    <w:basedOn w:val="Normal"/>
+    <w:next w:val="Normal"/>
+    <w:autoRedefine/>
+    <w:uiPriority w:val="39"/>
+    <w:unhideWhenUsed/>
+    <w:rsid w:val="00612B83"/>
+    <w:pPr>
+      <w:spacing w:after="100"/>
+    </w:pPr>
+  </w:style>
+  <w:style w:type="character" w:styleId="Hyperlink">
+    <w:name w:val="Hyperlink"/>
+    <w:basedOn w:val="DefaultParagraphFont"/>
+    <w:uiPriority w:val="99"/>
+    <w:unhideWhenUsed/>
+    <w:rsid w:val="00612B83"/>
+    <w:rPr>
+      <w:color w:val="0563C1" w:themeColor="hyperlink"/>
+      <w:u w:val="single"/>
+    </w:rPr>
+  </w:style>
+  <w:style w:type="paragraph" w:styleId="Header">
+    <w:name w:val="header"/>
+    <w:basedOn w:val="Normal"/>
+    <w:link w:val="HeaderChar"/>
+    <w:uiPriority w:val="99"/>
+    <w:unhideWhenUsed/>
+    <w:rsid w:val="00612B83"/>
+    <w:pPr>
+      <w:tabs>
+        <w:tab w:val="center" w:pos="4513"/>
+        <w:tab w:val="right" w:pos="9026"/>
+      </w:tabs>
+    </w:pPr>
+  </w:style>
+  <w:style w:type="character" w:customStyle="1" w:styleId="HeaderChar">
+    <w:name w:val="Header Char"/>
+    <w:basedOn w:val="DefaultParagraphFont"/>
+    <w:link w:val="Header"/>
+    <w:uiPriority w:val="99"/>
+    <w:rsid w:val="00612B83"/>
+    <w:rPr>
+      <w:rFonts w:ascii="Times" w:eastAsia="Times New Roman" w:hAnsi="Times" w:cs="Times New Roman"/>
+      <w:sz w:val="24"/>
+      <w:szCs w:val="20"/>
+      <w:lang w:val="en-AU" w:eastAsia="en-IE"/>
+    </w:rPr>
+  </w:style>
+  <w:style w:type="paragraph" w:styleId="Footer">
+    <w:name w:val="footer"/>
+    <w:basedOn w:val="Normal"/>
+    <w:link w:val="FooterChar"/>
+    <w:uiPriority w:val="99"/>
+    <w:unhideWhenUsed/>
+    <w:rsid w:val="00612B83"/>
+    <w:pPr>
+      <w:tabs>
+        <w:tab w:val="center" w:pos="4513"/>
+        <w:tab w:val="right" w:pos="9026"/>
+      </w:tabs>
+    </w:pPr>
+  </w:style>
+  <w:style w:type="character" w:customStyle="1" w:styleId="FooterChar">
+    <w:name w:val="Footer Char"/>
+    <w:basedOn w:val="DefaultParagraphFont"/>
+    <w:link w:val="Footer"/>
+    <w:uiPriority w:val="99"/>
+    <w:rsid w:val="00612B83"/>
+    <w:rPr>
+      <w:rFonts w:ascii="Times" w:eastAsia="Times New Roman" w:hAnsi="Times" w:cs="Times New Roman"/>
+      <w:sz w:val="24"/>
+      <w:szCs w:val="20"/>
+      <w:lang w:val="en-AU" w:eastAsia="en-IE"/>
+    </w:rPr>
+  </w:style>
+  <w:style w:type="paragraph" w:styleId="ListParagraph">
+    <w:name w:val="List Paragraph"/>
+    <w:basedOn w:val="Normal"/>
+    <w:uiPriority w:val="34"/>
+    <w:qFormat/>
+    <w:rsid w:val="00CE255C"/>
+    <w:pPr>
+      <w:ind w:left="720"/>
+      <w:contextualSpacing/>
+    </w:pPr>
+  </w:style>
+  <w:style w:type="character" w:customStyle="1" w:styleId="UnresolvedMention1">
+    <w:name w:val="Unresolved Mention1"/>
+    <w:basedOn w:val="DefaultParagraphFont"/>
+    <w:uiPriority w:val="99"/>
+    <w:semiHidden/>
+    <w:unhideWhenUsed/>
+    <w:rsid w:val="0039056A"/>
+    <w:rPr>
+      <w:color w:val="808080"/>
+      <w:shd w:val="clear" w:color="auto" w:fill="E6E6E6"/>
+    </w:rPr>
+  </w:style>
+  <w:style w:type="paragraph" w:styleId="BalloonText">
+    <w:name w:val="Balloon Text"/>
+    <w:basedOn w:val="Normal"/>
+    <w:link w:val="BalloonTextChar"/>
+    <w:uiPriority w:val="99"/>
+    <w:semiHidden/>
+    <w:unhideWhenUsed/>
+    <w:rsid w:val="00747AB9"/>
+    <w:rPr>
+      <w:rFonts w:ascii="Tahoma" w:hAnsi="Tahoma" w:cs="Tahoma"/>
+      <w:sz w:val="16"/>
+      <w:szCs w:val="16"/>
+    </w:rPr>
+  </w:style>
+  <w:style w:type="character" w:customStyle="1" w:styleId="BalloonTextChar">
+    <w:name w:val="Balloon Text Char"/>
+    <w:basedOn w:val="DefaultParagraphFont"/>
+    <w:link w:val="BalloonText"/>
+    <w:uiPriority w:val="99"/>
+    <w:semiHidden/>
+    <w:rsid w:val="00747AB9"/>
+    <w:rPr>
+      <w:rFonts w:ascii="Tahoma" w:eastAsia="Times New Roman" w:hAnsi="Tahoma" w:cs="Tahoma"/>
+      <w:sz w:val="16"/>
+      <w:szCs w:val="16"/>
+      <w:lang w:val="en-AU" w:eastAsia="en-IE"/>
+    </w:rPr>
+  </w:style>
+  <w:style w:type="paragraph" w:styleId="Bibliography">
+    <w:name w:val="Bibliography"/>
+    <w:basedOn w:val="Normal"/>
+    <w:next w:val="Normal"/>
+    <w:uiPriority w:val="37"/>
+    <w:unhideWhenUsed/>
+    <w:rsid w:val="00FE482E"/>
+  </w:style>
+  <w:style w:type="character" w:customStyle="1" w:styleId="Heading2Char">
+    <w:name w:val="Heading 2 Char"/>
+    <w:basedOn w:val="DefaultParagraphFont"/>
+    <w:link w:val="Heading2"/>
+    <w:uiPriority w:val="9"/>
+    <w:rsid w:val="00894A6C"/>
+    <w:rPr>
+      <w:rFonts w:asciiTheme="majorHAnsi" w:eastAsiaTheme="majorEastAsia" w:hAnsiTheme="majorHAnsi" w:cstheme="majorBidi"/>
+      <w:color w:val="2F5496" w:themeColor="accent1" w:themeShade="BF"/>
+      <w:sz w:val="26"/>
+      <w:szCs w:val="26"/>
+      <w:lang w:val="en-AU" w:eastAsia="en-IE"/>
+    </w:rPr>
+  </w:style>
+</w:styles>
+</file>
+
+<file path=word/stylesWithEffects.xml><?xml version="1.0" encoding="utf-8"?>
+<w:styles xmlns:wpc="http://schemas.microsoft.com/office/word/2010/wordprocessingCanvas" xmlns:mc="http://schemas.openxmlformats.org/markup-compatibility/2006" xmlns:o="urn:schemas-microsoft-com:office:office" xmlns:r="http://schemas.openxmlformats.org/officeDocument/2006/relationships" xmlns:m="http://schemas.openxmlformats.org/officeDocument/2006/math" xmlns:v="urn:schemas-microsoft-com:vml" xmlns:wp14="http://schemas.microsoft.com/office/word/2010/wordprocessingDrawing" xmlns:wp="http://schemas.openxmlformats.org/drawingml/2006/wordprocessingDrawing" xmlns:w10="urn:schemas-microsoft-com:office:word" xmlns:w="http://schemas.openxmlformats.org/wordprocessingml/2006/main" xmlns:w14="http://schemas.microsoft.com/office/word/2010/wordml" xmlns:wpg="http://schemas.microsoft.com/office/word/2010/wordprocessingGroup" xmlns:wpi="http://schemas.microsoft.com/office/word/2010/wordprocessingInk" xmlns:wne="http://schemas.microsoft.com/office/word/2006/wordml" xmlns:wps="http://schemas.microsoft.com/office/word/2010/wordprocessingShape" mc:Ignorable="w14 wp14">
+  <w:docDefaults>
+    <w:rPrDefault>
+      <w:rPr>
+        <w:rFonts w:asciiTheme="minorHAnsi" w:eastAsiaTheme="minorHAnsi" w:hAnsiTheme="minorHAnsi" w:cstheme="minorBidi"/>
+        <w:sz w:val="22"/>
+        <w:szCs w:val="22"/>
+        <w:lang w:val="en-IE" w:eastAsia="en-US" w:bidi="ar-SA"/>
+      </w:rPr>
+    </w:rPrDefault>
+    <w:pPrDefault>
+      <w:pPr>
+        <w:spacing w:after="160" w:line="259" w:lineRule="auto"/>
+      </w:pPr>
+    </w:pPrDefault>
+  </w:docDefaults>
+  <w:latentStyles w:defLockedState="0" w:defUIPriority="99" w:defSemiHidden="1" w:defUnhideWhenUsed="1" w:defQFormat="0" w:count="267">
+    <w:lsdException w:name="Normal" w:semiHidden="0" w:uiPriority="0" w:unhideWhenUsed="0" w:qFormat="1"/>
+    <w:lsdException w:name="heading 1" w:semiHidden="0" w:uiPriority="9" w:unhideWhenUsed="0" w:qFormat="1"/>
+    <w:lsdException w:name="heading 2" w:uiPriority="9" w:qFormat="1"/>
+    <w:lsdException w:name="heading 3" w:uiPriority="9" w:qFormat="1"/>
+    <w:lsdException w:name="heading 4" w:uiPriority="9" w:qFormat="1"/>
+    <w:lsdException w:name="heading 5" w:uiPriority="9" w:qFormat="1"/>
+    <w:lsdException w:name="heading 6" w:uiPriority="9" w:qFormat="1"/>
+    <w:lsdException w:name="heading 7" w:uiPriority="9" w:qFormat="1"/>
+    <w:lsdException w:name="heading 8" w:uiPriority="9" w:qFormat="1"/>
+    <w:lsdException w:name="heading 9" w:uiPriority="9" w:qFormat="1"/>
+    <w:lsdException w:name="toc 1" w:uiPriority="39"/>
+    <w:lsdException w:name="toc 2" w:uiPriority="39"/>
+    <w:lsdException w:name="toc 3" w:uiPriority="39"/>
+    <w:lsdException w:name="toc 4" w:uiPriority="39"/>
+    <w:lsdException w:name="toc 5" w:uiPriority="39"/>
+    <w:lsdException w:name="toc 6" w:uiPriority="39"/>
+    <w:lsdException w:name="toc 7" w:uiPriority="39"/>
+    <w:lsdException w:name="toc 8" w:uiPriority="39"/>
+    <w:lsdException w:name="toc 9" w:uiPriority="39"/>
+    <w:lsdException w:name="caption" w:uiPriority="35" w:qFormat="1"/>
+    <w:lsdException w:name="Title" w:semiHidden="0" w:uiPriority="10" w:unhideWhenUsed="0" w:qFormat="1"/>
+    <w:lsdException w:name="Default Paragraph Font" w:uiPriority="1"/>
+    <w:lsdException w:name="Body Text" w:uiPriority="0"/>
+    <w:lsdException w:name="Subtitle" w:semiHidden="0" w:uiPriority="11" w:unhideWhenUsed="0" w:qFormat="1"/>
+    <w:lsdException w:name="Strong" w:semiHidden="0" w:uiPriority="22" w:unhideWhenUsed="0" w:qFormat="1"/>
+    <w:lsdException w:name="Emphasis" w:semiHidden="0" w:uiPriority="20" w:unhideWhenUsed="0" w:qFormat="1"/>
+    <w:lsdException w:name="Table Grid" w:semiHidden="0" w:uiPriority="39" w:unhideWhenUsed="0"/>
+    <w:lsdException w:name="Placeholder Text" w:unhideWhenUsed="0"/>
+    <w:lsdException w:name="No Spacing" w:semiHidden="0" w:uiPriority="1" w:unhideWhenUsed="0" w:qFormat="1"/>
+    <w:lsdException w:name="Light Shading" w:semiHidden="0" w:uiPriority="60" w:unhideWhenUsed="0"/>
+    <w:lsdException w:name="Light List" w:semiHidden="0" w:uiPriority="61" w:unhideWhenUsed="0"/>
+    <w:lsdException w:name="Light Grid" w:semiHidden="0" w:uiPriority="62" w:unhideWhenUsed="0"/>
+    <w:lsdException w:name="Medium Shading 1" w:semiHidden="0" w:uiPriority="63" w:unhideWhenUsed="0"/>
+    <w:lsdException w:name="Medium Shading 2" w:semiHidden="0" w:uiPriority="64" w:unhideWhenUsed="0"/>
+    <w:lsdException w:name="Medium List 1" w:semiHidden="0" w:uiPriority="65" w:unhideWhenUsed="0"/>
+    <w:lsdException w:name="Medium List 2" w:semiHidden="0" w:uiPriority="66" w:unhideWhenUsed="0"/>
+    <w:lsdException w:name="Medium Grid 1" w:semiHidden="0" w:uiPriority="67" w:unhideWhenUsed="0"/>
+    <w:lsdException w:name="Medium Grid 2" w:semiHidden="0" w:uiPriority="68" w:unhideWhenUsed="0"/>
+    <w:lsdException w:name="Medium Grid 3" w:semiHidden="0" w:uiPriority="69" w:unhideWhenUsed="0"/>
+    <w:lsdException w:name="Dark List" w:semiHidden="0" w:uiPriority="70" w:unhideWhenUsed="0"/>
+    <w:lsdException w:name="Colorful Shading" w:semiHidden="0" w:uiPriority="71" w:unhideWhenUsed="0"/>
+    <w:lsdException w:name="Colorful List" w:semiHidden="0" w:uiPriority="72" w:unhideWhenUsed="0"/>
+    <w:lsdException w:name="Colorful Grid" w:semiHidden="0" w:uiPriority="73" w:unhideWhenUsed="0"/>
+    <w:lsdException w:name="Light Shading Accent 1" w:semiHidden="0" w:uiPriority="60" w:unhideWhenUsed="0"/>
+    <w:lsdException w:name="Light List Accent 1" w:semiHidden="0" w:uiPriority="61" w:unhideWhenUsed="0"/>
+    <w:lsdException w:name="Light Grid Accent 1" w:semiHidden="0" w:uiPriority="62" w:unhideWhenUsed="0"/>
+    <w:lsdException w:name="Medium Shading 1 Accent 1" w:semiHidden="0" w:uiPriority="63" w:unhideWhenUsed="0"/>
+    <w:lsdException w:name="Medium Shading 2 Accent 1" w:semiHidden="0" w:uiPriority="64" w:unhideWhenUsed="0"/>
+    <w:lsdException w:name="Medium List 1 Accent 1" w:semiHidden="0" w:uiPriority="65" w:unhideWhenUsed="0"/>
+    <w:lsdException w:name="Revision" w:unhideWhenUsed="0"/>
+    <w:lsdException w:name="List Paragraph" w:semiHidden="0" w:uiPriority="34" w:unhideWhenUsed="0" w:qFormat="1"/>
+    <w:lsdException w:name="Quote" w:semiHidden="0" w:uiPriority="29" w:unhideWhenUsed="0" w:qFormat="1"/>
+    <w:lsdException w:name="Intense Quote" w:semiHidden="0" w:uiPriority="30" w:unhideWhenUsed="0" w:qFormat="1"/>
+    <w:lsdException w:name="Medium List 2 Accent 1" w:semiHidden="0" w:uiPriority="66" w:unhideWhenUsed="0"/>
+    <w:lsdException w:name="Medium Grid 1 Accent 1" w:semiHidden="0" w:uiPriority="67" w:unhideWhenUsed="0"/>
+    <w:lsdException w:name="Medium Grid 2 Accent 1" w:semiHidden="0" w:uiPriority="68" w:unhideWhenUsed="0"/>
+    <w:lsdException w:name="Medium Grid 3 Accent 1" w:semiHidden="0" w:uiPriority="69" w:unhideWhenUsed="0"/>
+    <w:lsdException w:name="Dark List Accent 1" w:semiHidden="0" w:uiPriority="70" w:unhideWhenUsed="0"/>
+    <w:lsdException w:name="Colorful Shading Accent 1" w:semiHidden="0" w:uiPriority="71" w:unhideWhenUsed="0"/>
+    <w:lsdException w:name="Colorful List Accent 1" w:semiHidden="0" w:uiPriority="72" w:unhideWhenUsed="0"/>
+    <w:lsdException w:name="Colorful Grid Accent 1" w:semiHidden="0" w:uiPriority="73" w:unhideWhenUsed="0"/>
+    <w:lsdException w:name="Light Shading Accent 2" w:semiHidden="0" w:uiPriority="60" w:unhideWhenUsed="0"/>
+    <w:lsdException w:name="Light List Accent 2" w:semiHidden="0" w:uiPriority="61" w:unhideWhenUsed="0"/>
+    <w:lsdException w:name="Light Grid Accent 2" w:semiHidden="0" w:uiPriority="62" w:unhideWhenUsed="0"/>
+    <w:lsdException w:name="Medium Shading 1 Accent 2" w:semiHidden="0" w:uiPriority="63" w:unhideWhenUsed="0"/>
+    <w:lsdException w:name="Medium Shading 2 Accent 2" w:semiHidden="0" w:uiPriority="64" w:unhideWhenUsed="0"/>
+    <w:lsdException w:name="Medium List 1 Accent 2" w:semiHidden="0" w:uiPriority="65" w:unhideWhenUsed="0"/>
+    <w:lsdException w:name="Medium List 2 Accent 2" w:semiHidden="0" w:uiPriority="66" w:unhideWhenUsed="0"/>
+    <w:lsdException w:name="Medium Grid 1 Accent 2" w:semiHidden="0" w:uiPriority="67" w:unhideWhenUsed="0"/>
+    <w:lsdException w:name="Medium Grid 2 Accent 2" w:semiHidden="0" w:uiPriority="68" w:unhideWhenUsed="0"/>
+    <w:lsdException w:name="Medium Grid 3 Accent 2" w:semiHidden="0" w:uiPriority="69" w:unhideWhenUsed="0"/>
+    <w:lsdException w:name="Dark List Accent 2" w:semiHidden="0" w:uiPriority="70" w:unhideWhenUsed="0"/>
+    <w:lsdException w:name="Colorful Shading Accent 2" w:semiHidden="0" w:uiPriority="71" w:unhideWhenUsed="0"/>
+    <w:lsdException w:name="Colorful List Accent 2" w:semiHidden="0" w:uiPriority="72" w:unhideWhenUsed="0"/>
+    <w:lsdException w:name="Colorful Grid Accent 2" w:semiHidden="0" w:uiPriority="73" w:unhideWhenUsed="0"/>
+    <w:lsdException w:name="Light Shading Accent 3" w:semiHidden="0" w:uiPriority="60" w:unhideWhenUsed="0"/>
+    <w:lsdException w:name="Light List Accent 3" w:semiHidden="0" w:uiPriority="61" w:unhideWhenUsed="0"/>
+    <w:lsdException w:name="Light Grid Accent 3" w:semiHidden="0" w:uiPriority="62" w:unhideWhenUsed="0"/>
+    <w:lsdException w:name="Medium Shading 1 Accent 3" w:semiHidden="0" w:uiPriority="63" w:unhideWhenUsed="0"/>
+    <w:lsdException w:name="Medium Shading 2 Accent 3" w:semiHidden="0" w:uiPriority="64" w:unhideWhenUsed="0"/>
+    <w:lsdException w:name="Medium List 1 Accent 3" w:semiHidden="0" w:uiPriority="65" w:unhideWhenUsed="0"/>
+    <w:lsdException w:name="Medium List 2 Accent 3" w:semiHidden="0" w:uiPriority="66" w:unhideWhenUsed="0"/>
+    <w:lsdException w:name="Medium Grid 1 Accent 3" w:semiHidden="0" w:uiPriority="67" w:unhideWhenUsed="0"/>
+    <w:lsdException w:name="Medium Grid 2 Accent 3" w:semiHidden="0" w:uiPriority="68" w:unhideWhenUsed="0"/>
+    <w:lsdException w:name="Medium Grid 3 Accent 3" w:semiHidden="0" w:uiPriority="69" w:unhideWhenUsed="0"/>
+    <w:lsdException w:name="Dark List Accent 3" w:semiHidden="0" w:uiPriority="70" w:unhideWhenUsed="0"/>
+    <w:lsdException w:name="Colorful Shading Accent 3" w:semiHidden="0" w:uiPriority="71" w:unhideWhenUsed="0"/>
+    <w:lsdException w:name="Colorful List Accent 3" w:semiHidden="0" w:uiPriority="72" w:unhideWhenUsed="0"/>
+    <w:lsdException w:name="Colorful Grid Accent 3" w:semiHidden="0" w:uiPriority="73" w:unhideWhenUsed="0"/>
+    <w:lsdException w:name="Light Shading Accent 4" w:semiHidden="0" w:uiPriority="60" w:unhideWhenUsed="0"/>
+    <w:lsdException w:name="Light List Accent 4" w:semiHidden="0" w:uiPriority="61" w:unhideWhenUsed="0"/>
+    <w:lsdException w:name="Light Grid Accent 4" w:semiHidden="0" w:uiPriority="62" w:unhideWhenUsed="0"/>
+    <w:lsdException w:name="Medium Shading 1 Accent 4" w:semiHidden="0" w:uiPriority="63" w:unhideWhenUsed="0"/>
+    <w:lsdException w:name="Medium Shading 2 Accent 4" w:semiHidden="0" w:uiPriority="64" w:unhideWhenUsed="0"/>
+    <w:lsdException w:name="Medium List 1 Accent 4" w:semiHidden="0" w:uiPriority="65" w:unhideWhenUsed="0"/>
+    <w:lsdException w:name="Medium List 2 Accent 4" w:semiHidden="0" w:uiPriority="66" w:unhideWhenUsed="0"/>
+    <w:lsdException w:name="Medium Grid 1 Accent 4" w:semiHidden="0" w:uiPriority="67" w:unhideWhenUsed="0"/>
+    <w:lsdException w:name="Medium Grid 2 Accent 4" w:semiHidden="0" w:uiPriority="68" w:unhideWhenUsed="0"/>
+    <w:lsdException w:name="Medium Grid 3 Accent 4" w:semiHidden="0" w:uiPriority="69" w:unhideWhenUsed="0"/>
+    <w:lsdException w:name="Dark List Accent 4" w:semiHidden="0" w:uiPriority="70" w:unhideWhenUsed="0"/>
+    <w:lsdException w:name="Colorful Shading Accent 4" w:semiHidden="0" w:uiPriority="71" w:unhideWhenUsed="0"/>
+    <w:lsdException w:name="Colorful List Accent 4" w:semiHidden="0" w:uiPriority="72" w:unhideWhenUsed="0"/>
+    <w:lsdException w:name="Colorful Grid Accent 4" w:semiHidden="0" w:uiPriority="73" w:unhideWhenUsed="0"/>
+    <w:lsdException w:name="Light Shading Accent 5" w:semiHidden="0" w:uiPriority="60" w:unhideWhenUsed="0"/>
+    <w:lsdException w:name="Light List Accent 5" w:semiHidden="0" w:uiPriority="61" w:unhideWhenUsed="0"/>
+    <w:lsdException w:name="Light Grid Accent 5" w:semiHidden="0" w:uiPriority="62" w:unhideWhenUsed="0"/>
+    <w:lsdException w:name="Medium Shading 1 Accent 5" w:semiHidden="0" w:uiPriority="63" w:unhideWhenUsed="0"/>
+    <w:lsdException w:name="Medium Shading 2 Accent 5" w:semiHidden="0" w:uiPriority="64" w:unhideWhenUsed="0"/>
+    <w:lsdException w:name="Medium List 1 Accent 5" w:semiHidden="0" w:uiPriority="65" w:unhideWhenUsed="0"/>
+    <w:lsdException w:name="Medium List 2 Accent 5" w:semiHidden="0" w:uiPriority="66" w:unhideWhenUsed="0"/>
+    <w:lsdException w:name="Medium Grid 1 Accent 5" w:semiHidden="0" w:uiPriority="67" w:unhideWhenUsed="0"/>
+    <w:lsdException w:name="Medium Grid 2 Accent 5" w:semiHidden="0" w:uiPriority="68" w:unhideWhenUsed="0"/>
+    <w:lsdException w:name="Medium Grid 3 Accent 5" w:semiHidden="0" w:uiPriority="69" w:unhideWhenUsed="0"/>
+    <w:lsdException w:name="Dark List Accent 5" w:semiHidden="0" w:uiPriority="70" w:unhideWhenUsed="0"/>
+    <w:lsdException w:name="Colorful Shading Accent 5" w:semiHidden="0" w:uiPriority="71" w:unhideWhenUsed="0"/>
+    <w:lsdException w:name="Colorful List Accent 5" w:semiHidden="0" w:uiPriority="72" w:unhideWhenUsed="0"/>
+    <w:lsdException w:name="Colorful Grid Accent 5" w:semiHidden="0" w:uiPriority="73" w:unhideWhenUsed="0"/>
+    <w:lsdException w:name="Light Shading Accent 6" w:semiHidden="0" w:uiPriority="60" w:unhideWhenUsed="0"/>
+    <w:lsdException w:name="Light List Accent 6" w:semiHidden="0" w:uiPriority="61" w:unhideWhenUsed="0"/>
+    <w:lsdException w:name="Light Grid Accent 6" w:semiHidden="0" w:uiPriority="62" w:unhideWhenUsed="0"/>
+    <w:lsdException w:name="Medium Shading 1 Accent 6" w:semiHidden="0" w:uiPriority="63" w:unhideWhenUsed="0"/>
+    <w:lsdException w:name="Medium Shading 2 Accent 6" w:semiHidden="0" w:uiPriority="64" w:unhideWhenUsed="0"/>
+    <w:lsdException w:name="Medium List 1 Accent 6" w:semiHidden="0" w:uiPriority="65" w:unhideWhenUsed="0"/>
+    <w:lsdException w:name="Medium List 2 Accent 6" w:semiHidden="0" w:uiPriority="66" w:unhideWhenUsed="0"/>
+    <w:lsdException w:name="Medium Grid 1 Accent 6" w:semiHidden="0" w:uiPriority="67" w:unhideWhenUsed="0"/>
+    <w:lsdException w:name="Medium Grid 2 Accent 6" w:semiHidden="0" w:uiPriority="68" w:unhideWhenUsed="0"/>
+    <w:lsdException w:name="Medium Grid 3 Accent 6" w:semiHidden="0" w:uiPriority="69" w:unhideWhenUsed="0"/>
+    <w:lsdException w:name="Dark List Accent 6" w:semiHidden="0" w:uiPriority="70" w:unhideWhenUsed="0"/>
+    <w:lsdException w:name="Colorful Shading Accent 6" w:semiHidden="0" w:uiPriority="71" w:unhideWhenUsed="0"/>
+    <w:lsdException w:name="Colorful List Accent 6" w:semiHidden="0" w:uiPriority="72" w:unhideWhenUsed="0"/>
+    <w:lsdException w:name="Colorful Grid Accent 6" w:semiHidden="0" w:uiPriority="73" w:unhideWhenUsed="0"/>
+    <w:lsdException w:name="Subtle Emphasis" w:semiHidden="0" w:uiPriority="19" w:unhideWhenUsed="0" w:qFormat="1"/>
+    <w:lsdException w:name="Intense Emphasis" w:semiHidden="0" w:uiPriority="21" w:unhideWhenUsed="0" w:qFormat="1"/>
+    <w:lsdException w:name="Subtle Reference" w:semiHidden="0" w:uiPriority="31" w:unhideWhenUsed="0" w:qFormat="1"/>
+    <w:lsdException w:name="Intense Reference" w:semiHidden="0" w:uiPriority="32" w:unhideWhenUsed="0" w:qFormat="1"/>
+    <w:lsdException w:name="Book Title" w:semiHidden="0" w:uiPriority="33" w:unhideWhenUsed="0" w:qFormat="1"/>
+    <w:lsdException w:name="Bibliography" w:uiPriority="37"/>
+    <w:lsdException w:name="TOC Heading" w:uiPriority="39" w:qFormat="1"/>
+  </w:latentStyles>
+  <w:style w:type="paragraph" w:default="1" w:styleId="Normal">
+    <w:name w:val="Normal"/>
+    <w:qFormat/>
+    <w:rsid w:val="00F10B19"/>
+    <w:pPr>
+      <w:spacing w:after="0" w:line="240" w:lineRule="auto"/>
+    </w:pPr>
+    <w:rPr>
+      <w:rFonts w:ascii="Times" w:eastAsia="Times New Roman" w:hAnsi="Times" w:cs="Times New Roman"/>
+      <w:sz w:val="24"/>
+      <w:szCs w:val="20"/>
+      <w:lang w:val="en-AU" w:eastAsia="en-IE"/>
+    </w:rPr>
+  </w:style>
+  <w:style w:type="paragraph" w:styleId="Heading1">
+    <w:name w:val="heading 1"/>
+    <w:basedOn w:val="Normal"/>
+    <w:next w:val="Normal"/>
+    <w:link w:val="Heading1Char"/>
+    <w:uiPriority w:val="9"/>
+    <w:qFormat/>
+    <w:rsid w:val="00612B83"/>
+    <w:pPr>
+      <w:keepNext/>
+      <w:keepLines/>
+      <w:spacing w:before="240"/>
+      <w:outlineLvl w:val="0"/>
+    </w:pPr>
+    <w:rPr>
+      <w:rFonts w:ascii="Times New Roman" w:eastAsiaTheme="majorEastAsia" w:hAnsi="Times New Roman" w:cstheme="majorBidi"/>
+      <w:sz w:val="28"/>
+      <w:szCs w:val="32"/>
+    </w:rPr>
+  </w:style>
+  <w:style w:type="paragraph" w:styleId="Heading2">
+    <w:name w:val="heading 2"/>
+    <w:basedOn w:val="Normal"/>
+    <w:next w:val="Normal"/>
+    <w:link w:val="Heading2Char"/>
+    <w:uiPriority w:val="9"/>
+    <w:unhideWhenUsed/>
+    <w:qFormat/>
+    <w:rsid w:val="00894A6C"/>
+    <w:pPr>
+      <w:keepNext/>
+      <w:keepLines/>
+      <w:spacing w:before="40"/>
+      <w:outlineLvl w:val="1"/>
+    </w:pPr>
+    <w:rPr>
+      <w:rFonts w:asciiTheme="majorHAnsi" w:eastAsiaTheme="majorEastAsia" w:hAnsiTheme="majorHAnsi" w:cstheme="majorBidi"/>
+      <w:color w:val="2F5496" w:themeColor="accent1" w:themeShade="BF"/>
+      <w:sz w:val="26"/>
+      <w:szCs w:val="26"/>
+    </w:rPr>
+  </w:style>
+  <w:style w:type="character" w:default="1" w:styleId="DefaultParagraphFont">
+    <w:name w:val="Default Paragraph Font"/>
+    <w:uiPriority w:val="1"/>
+    <w:semiHidden/>
     <w:unhideWhenUsed/>
   </w:style>
   <w:style w:type="table" w:default="1" w:styleId="TableNormal">
@@ -5035,7 +5081,7 @@
   <a:extraClrSchemeLst/>
   <a:extLst>
     <a:ext uri="{05A4C25C-085E-4340-85A3-A5531E510DB2}">
-      <thm15:themeFamily xmlns:thm15="http://schemas.microsoft.com/office/thememl/2012/main" name="Office Theme" id="{62F939B6-93AF-4DB8-9C6B-D6C7DFDC589F}" vid="{4A3C46E8-61CC-4603-A589-7422A47A8E4A}"/>
+      <thm15:themeFamily xmlns:thm15="http://schemas.microsoft.com/office/thememl/2012/main" xmlns="" name="Office Theme" id="{62F939B6-93AF-4DB8-9C6B-D6C7DFDC589F}" vid="{4A3C46E8-61CC-4603-A589-7422A47A8E4A}"/>
     </a:ext>
   </a:extLst>
 </a:theme>
@@ -5099,7 +5145,7 @@
 </file>
 
 <file path=customXml/itemProps1.xml><?xml version="1.0" encoding="utf-8"?>
-<ds:datastoreItem xmlns:ds="http://schemas.openxmlformats.org/officeDocument/2006/customXml" ds:itemID="{90CDC36B-5CA6-4BB6-ABBC-5777557D2252}">
+<ds:datastoreItem xmlns:ds="http://schemas.openxmlformats.org/officeDocument/2006/customXml" ds:itemID="{0B4E8555-816D-46E5-84EE-4AA287701482}">
   <ds:schemaRefs>
     <ds:schemaRef ds:uri="http://schemas.openxmlformats.org/officeDocument/2006/bibliography"/>
   </ds:schemaRefs>

</xml_diff>